<commit_message>
Writeup: Improve Discord research
Added more detail to the research of the existing solution and added a bibliography for the references
</commit_message>
<xml_diff>
--- a/writeup/writeup.docx
+++ b/writeup/writeup.docx
@@ -54,7 +54,7 @@
           <w:r>
             <w:fldChar w:fldCharType="separate"/>
           </w:r>
-          <w:hyperlink w:anchor="_Toc63963135" w:history="1">
+          <w:hyperlink w:anchor="_Toc64045661" w:history="1">
             <w:r>
               <w:rPr>
                 <w:rStyle w:val="Hyperlink"/>
@@ -95,7 +95,7 @@
                 <w:noProof/>
                 <w:webHidden/>
               </w:rPr>
-              <w:instrText xml:space="preserve"> PAGEREF _Toc63963135 \h </w:instrText>
+              <w:instrText xml:space="preserve"> PAGEREF _Toc64045661 \h </w:instrText>
             </w:r>
             <w:r>
               <w:rPr>
@@ -138,7 +138,7 @@
               <w:lang w:eastAsia="en-GB"/>
             </w:rPr>
           </w:pPr>
-          <w:hyperlink w:anchor="_Toc63963136" w:history="1">
+          <w:hyperlink w:anchor="_Toc64045662" w:history="1">
             <w:r>
               <w:rPr>
                 <w:rStyle w:val="Hyperlink"/>
@@ -179,7 +179,7 @@
                 <w:noProof/>
                 <w:webHidden/>
               </w:rPr>
-              <w:instrText xml:space="preserve"> PAGEREF _Toc63963136 \h </w:instrText>
+              <w:instrText xml:space="preserve"> PAGEREF _Toc64045662 \h </w:instrText>
             </w:r>
             <w:r>
               <w:rPr>
@@ -222,7 +222,7 @@
               <w:lang w:eastAsia="en-GB"/>
             </w:rPr>
           </w:pPr>
-          <w:hyperlink w:anchor="_Toc63963137" w:history="1">
+          <w:hyperlink w:anchor="_Toc64045663" w:history="1">
             <w:r>
               <w:rPr>
                 <w:rStyle w:val="Hyperlink"/>
@@ -263,7 +263,7 @@
                 <w:noProof/>
                 <w:webHidden/>
               </w:rPr>
-              <w:instrText xml:space="preserve"> PAGEREF _Toc63963137 \h </w:instrText>
+              <w:instrText xml:space="preserve"> PAGEREF _Toc64045663 \h </w:instrText>
             </w:r>
             <w:r>
               <w:rPr>
@@ -306,7 +306,7 @@
               <w:lang w:eastAsia="en-GB"/>
             </w:rPr>
           </w:pPr>
-          <w:hyperlink w:anchor="_Toc63963138" w:history="1">
+          <w:hyperlink w:anchor="_Toc64045664" w:history="1">
             <w:r>
               <w:rPr>
                 <w:rStyle w:val="Hyperlink"/>
@@ -347,7 +347,7 @@
                 <w:noProof/>
                 <w:webHidden/>
               </w:rPr>
-              <w:instrText xml:space="preserve"> PAGEREF _Toc63963138 \h </w:instrText>
+              <w:instrText xml:space="preserve"> PAGEREF _Toc64045664 \h </w:instrText>
             </w:r>
             <w:r>
               <w:rPr>
@@ -390,7 +390,7 @@
               <w:lang w:eastAsia="en-GB"/>
             </w:rPr>
           </w:pPr>
-          <w:hyperlink w:anchor="_Toc63963139" w:history="1">
+          <w:hyperlink w:anchor="_Toc64045665" w:history="1">
             <w:r>
               <w:rPr>
                 <w:rStyle w:val="Hyperlink"/>
@@ -431,7 +431,7 @@
                 <w:noProof/>
                 <w:webHidden/>
               </w:rPr>
-              <w:instrText xml:space="preserve"> PAGEREF _Toc63963139 \h </w:instrText>
+              <w:instrText xml:space="preserve"> PAGEREF _Toc64045665 \h </w:instrText>
             </w:r>
             <w:r>
               <w:rPr>
@@ -474,7 +474,7 @@
               <w:lang w:eastAsia="en-GB"/>
             </w:rPr>
           </w:pPr>
-          <w:hyperlink w:anchor="_Toc63963140" w:history="1">
+          <w:hyperlink w:anchor="_Toc64045666" w:history="1">
             <w:r>
               <w:rPr>
                 <w:rStyle w:val="Hyperlink"/>
@@ -515,7 +515,7 @@
                 <w:noProof/>
                 <w:webHidden/>
               </w:rPr>
-              <w:instrText xml:space="preserve"> PAGEREF _Toc63963140 \h </w:instrText>
+              <w:instrText xml:space="preserve"> PAGEREF _Toc64045666 \h </w:instrText>
             </w:r>
             <w:r>
               <w:rPr>
@@ -558,7 +558,7 @@
               <w:lang w:eastAsia="en-GB"/>
             </w:rPr>
           </w:pPr>
-          <w:hyperlink w:anchor="_Toc63963141" w:history="1">
+          <w:hyperlink w:anchor="_Toc64045667" w:history="1">
             <w:r>
               <w:rPr>
                 <w:rStyle w:val="Hyperlink"/>
@@ -599,7 +599,7 @@
                 <w:noProof/>
                 <w:webHidden/>
               </w:rPr>
-              <w:instrText xml:space="preserve"> PAGEREF _Toc63963141 \h </w:instrText>
+              <w:instrText xml:space="preserve"> PAGEREF _Toc64045667 \h </w:instrText>
             </w:r>
             <w:r>
               <w:rPr>
@@ -642,7 +642,7 @@
               <w:lang w:eastAsia="en-GB"/>
             </w:rPr>
           </w:pPr>
-          <w:hyperlink w:anchor="_Toc63963142" w:history="1">
+          <w:hyperlink w:anchor="_Toc64045668" w:history="1">
             <w:r>
               <w:rPr>
                 <w:rStyle w:val="Hyperlink"/>
@@ -683,7 +683,7 @@
                 <w:noProof/>
                 <w:webHidden/>
               </w:rPr>
-              <w:instrText xml:space="preserve"> PAGEREF _Toc63963142 \h </w:instrText>
+              <w:instrText xml:space="preserve"> PAGEREF _Toc64045668 \h </w:instrText>
             </w:r>
             <w:r>
               <w:rPr>
@@ -726,7 +726,7 @@
               <w:lang w:eastAsia="en-GB"/>
             </w:rPr>
           </w:pPr>
-          <w:hyperlink w:anchor="_Toc63963143" w:history="1">
+          <w:hyperlink w:anchor="_Toc64045669" w:history="1">
             <w:r>
               <w:rPr>
                 <w:rStyle w:val="Hyperlink"/>
@@ -746,7 +746,7 @@
                 <w:rStyle w:val="Hyperlink"/>
                 <w:noProof/>
               </w:rPr>
-              <w:t>Interview questions</w:t>
+              <w:t>Existing solution – Internet Relay Chat (IRC)</w:t>
             </w:r>
             <w:r>
               <w:rPr>
@@ -767,7 +767,7 @@
                 <w:noProof/>
                 <w:webHidden/>
               </w:rPr>
-              <w:instrText xml:space="preserve"> PAGEREF _Toc63963143 \h </w:instrText>
+              <w:instrText xml:space="preserve"> PAGEREF _Toc64045669 \h </w:instrText>
             </w:r>
             <w:r>
               <w:rPr>
@@ -810,7 +810,7 @@
               <w:lang w:eastAsia="en-GB"/>
             </w:rPr>
           </w:pPr>
-          <w:hyperlink w:anchor="_Toc63963144" w:history="1">
+          <w:hyperlink w:anchor="_Toc64045670" w:history="1">
             <w:r>
               <w:rPr>
                 <w:rStyle w:val="Hyperlink"/>
@@ -830,6 +830,90 @@
                 <w:rStyle w:val="Hyperlink"/>
                 <w:noProof/>
               </w:rPr>
+              <w:t>Interview questions</w:t>
+            </w:r>
+            <w:r>
+              <w:rPr>
+                <w:noProof/>
+                <w:webHidden/>
+              </w:rPr>
+              <w:tab/>
+            </w:r>
+            <w:r>
+              <w:rPr>
+                <w:noProof/>
+                <w:webHidden/>
+              </w:rPr>
+              <w:fldChar w:fldCharType="begin"/>
+            </w:r>
+            <w:r>
+              <w:rPr>
+                <w:noProof/>
+                <w:webHidden/>
+              </w:rPr>
+              <w:instrText xml:space="preserve"> PAGEREF _Toc64045670 \h </w:instrText>
+            </w:r>
+            <w:r>
+              <w:rPr>
+                <w:noProof/>
+                <w:webHidden/>
+              </w:rPr>
+            </w:r>
+            <w:r>
+              <w:rPr>
+                <w:noProof/>
+                <w:webHidden/>
+              </w:rPr>
+              <w:fldChar w:fldCharType="separate"/>
+            </w:r>
+            <w:r>
+              <w:rPr>
+                <w:noProof/>
+                <w:webHidden/>
+              </w:rPr>
+              <w:t>5</w:t>
+            </w:r>
+            <w:r>
+              <w:rPr>
+                <w:noProof/>
+                <w:webHidden/>
+              </w:rPr>
+              <w:fldChar w:fldCharType="end"/>
+            </w:r>
+          </w:hyperlink>
+        </w:p>
+        <w:p>
+          <w:pPr>
+            <w:pStyle w:val="TOC3"/>
+            <w:tabs>
+              <w:tab w:val="left" w:pos="1320"/>
+              <w:tab w:val="right" w:leader="dot" w:pos="9016"/>
+            </w:tabs>
+            <w:rPr>
+              <w:noProof/>
+              <w:lang w:eastAsia="en-GB"/>
+            </w:rPr>
+          </w:pPr>
+          <w:hyperlink w:anchor="_Toc64045671" w:history="1">
+            <w:r>
+              <w:rPr>
+                <w:rStyle w:val="Hyperlink"/>
+                <w:noProof/>
+              </w:rPr>
+              <w:t>1.2.4</w:t>
+            </w:r>
+            <w:r>
+              <w:rPr>
+                <w:noProof/>
+                <w:lang w:eastAsia="en-GB"/>
+              </w:rPr>
+              <w:tab/>
+            </w:r>
+            <w:r>
+              <w:rPr>
+                <w:rStyle w:val="Hyperlink"/>
+                <w:noProof/>
+              </w:rPr>
               <w:t>Interview</w:t>
             </w:r>
             <w:r>
@@ -851,7 +935,7 @@
                 <w:noProof/>
                 <w:webHidden/>
               </w:rPr>
-              <w:instrText xml:space="preserve"> PAGEREF _Toc63963144 \h </w:instrText>
+              <w:instrText xml:space="preserve"> PAGEREF _Toc64045671 \h </w:instrText>
             </w:r>
             <w:r>
               <w:rPr>
@@ -894,7 +978,7 @@
               <w:lang w:eastAsia="en-GB"/>
             </w:rPr>
           </w:pPr>
-          <w:hyperlink w:anchor="_Toc63963145" w:history="1">
+          <w:hyperlink w:anchor="_Toc64045672" w:history="1">
             <w:r>
               <w:rPr>
                 <w:rStyle w:val="Hyperlink"/>
@@ -935,7 +1019,7 @@
                 <w:noProof/>
                 <w:webHidden/>
               </w:rPr>
-              <w:instrText xml:space="preserve"> PAGEREF _Toc63963145 \h </w:instrText>
+              <w:instrText xml:space="preserve"> PAGEREF _Toc64045672 \h </w:instrText>
             </w:r>
             <w:r>
               <w:rPr>
@@ -978,7 +1062,7 @@
               <w:lang w:eastAsia="en-GB"/>
             </w:rPr>
           </w:pPr>
-          <w:hyperlink w:anchor="_Toc63963146" w:history="1">
+          <w:hyperlink w:anchor="_Toc64045673" w:history="1">
             <w:r>
               <w:rPr>
                 <w:rStyle w:val="Hyperlink"/>
@@ -1019,7 +1103,7 @@
                 <w:noProof/>
                 <w:webHidden/>
               </w:rPr>
-              <w:instrText xml:space="preserve"> PAGEREF _Toc63963146 \h </w:instrText>
+              <w:instrText xml:space="preserve"> PAGEREF _Toc64045673 \h </w:instrText>
             </w:r>
             <w:r>
               <w:rPr>
@@ -1062,7 +1146,7 @@
               <w:lang w:eastAsia="en-GB"/>
             </w:rPr>
           </w:pPr>
-          <w:hyperlink w:anchor="_Toc63963147" w:history="1">
+          <w:hyperlink w:anchor="_Toc64045674" w:history="1">
             <w:r>
               <w:rPr>
                 <w:rStyle w:val="Hyperlink"/>
@@ -1103,7 +1187,7 @@
                 <w:noProof/>
                 <w:webHidden/>
               </w:rPr>
-              <w:instrText xml:space="preserve"> PAGEREF _Toc63963147 \h </w:instrText>
+              <w:instrText xml:space="preserve"> PAGEREF _Toc64045674 \h </w:instrText>
             </w:r>
             <w:r>
               <w:rPr>
@@ -1146,7 +1230,7 @@
               <w:lang w:eastAsia="en-GB"/>
             </w:rPr>
           </w:pPr>
-          <w:hyperlink w:anchor="_Toc63963148" w:history="1">
+          <w:hyperlink w:anchor="_Toc64045675" w:history="1">
             <w:r>
               <w:rPr>
                 <w:rStyle w:val="Hyperlink"/>
@@ -1187,7 +1271,7 @@
                 <w:noProof/>
                 <w:webHidden/>
               </w:rPr>
-              <w:instrText xml:space="preserve"> PAGEREF _Toc63963148 \h </w:instrText>
+              <w:instrText xml:space="preserve"> PAGEREF _Toc64045675 \h </w:instrText>
             </w:r>
             <w:r>
               <w:rPr>
@@ -1208,6 +1292,342 @@
                 <w:webHidden/>
               </w:rPr>
               <w:t>5</w:t>
+            </w:r>
+            <w:r>
+              <w:rPr>
+                <w:noProof/>
+                <w:webHidden/>
+              </w:rPr>
+              <w:fldChar w:fldCharType="end"/>
+            </w:r>
+          </w:hyperlink>
+        </w:p>
+        <w:p>
+          <w:pPr>
+            <w:pStyle w:val="TOC1"/>
+            <w:tabs>
+              <w:tab w:val="left" w:pos="440"/>
+              <w:tab w:val="right" w:leader="dot" w:pos="9016"/>
+            </w:tabs>
+            <w:rPr>
+              <w:noProof/>
+              <w:lang w:eastAsia="en-GB"/>
+            </w:rPr>
+          </w:pPr>
+          <w:hyperlink w:anchor="_Toc64045676" w:history="1">
+            <w:r>
+              <w:rPr>
+                <w:rStyle w:val="Hyperlink"/>
+                <w:noProof/>
+              </w:rPr>
+              <w:t>2</w:t>
+            </w:r>
+            <w:r>
+              <w:rPr>
+                <w:noProof/>
+                <w:lang w:eastAsia="en-GB"/>
+              </w:rPr>
+              <w:tab/>
+            </w:r>
+            <w:r>
+              <w:rPr>
+                <w:rStyle w:val="Hyperlink"/>
+                <w:noProof/>
+              </w:rPr>
+              <w:t>Design</w:t>
+            </w:r>
+            <w:r>
+              <w:rPr>
+                <w:noProof/>
+                <w:webHidden/>
+              </w:rPr>
+              <w:tab/>
+            </w:r>
+            <w:r>
+              <w:rPr>
+                <w:noProof/>
+                <w:webHidden/>
+              </w:rPr>
+              <w:fldChar w:fldCharType="begin"/>
+            </w:r>
+            <w:r>
+              <w:rPr>
+                <w:noProof/>
+                <w:webHidden/>
+              </w:rPr>
+              <w:instrText xml:space="preserve"> PAGEREF _Toc64045676 \h </w:instrText>
+            </w:r>
+            <w:r>
+              <w:rPr>
+                <w:noProof/>
+                <w:webHidden/>
+              </w:rPr>
+            </w:r>
+            <w:r>
+              <w:rPr>
+                <w:noProof/>
+                <w:webHidden/>
+              </w:rPr>
+              <w:fldChar w:fldCharType="separate"/>
+            </w:r>
+            <w:r>
+              <w:rPr>
+                <w:noProof/>
+                <w:webHidden/>
+              </w:rPr>
+              <w:t>5</w:t>
+            </w:r>
+            <w:r>
+              <w:rPr>
+                <w:noProof/>
+                <w:webHidden/>
+              </w:rPr>
+              <w:fldChar w:fldCharType="end"/>
+            </w:r>
+          </w:hyperlink>
+        </w:p>
+        <w:p>
+          <w:pPr>
+            <w:pStyle w:val="TOC1"/>
+            <w:tabs>
+              <w:tab w:val="left" w:pos="440"/>
+              <w:tab w:val="right" w:leader="dot" w:pos="9016"/>
+            </w:tabs>
+            <w:rPr>
+              <w:noProof/>
+              <w:lang w:eastAsia="en-GB"/>
+            </w:rPr>
+          </w:pPr>
+          <w:hyperlink w:anchor="_Toc64045677" w:history="1">
+            <w:r>
+              <w:rPr>
+                <w:rStyle w:val="Hyperlink"/>
+                <w:noProof/>
+              </w:rPr>
+              <w:t>3</w:t>
+            </w:r>
+            <w:r>
+              <w:rPr>
+                <w:noProof/>
+                <w:lang w:eastAsia="en-GB"/>
+              </w:rPr>
+              <w:tab/>
+            </w:r>
+            <w:r>
+              <w:rPr>
+                <w:rStyle w:val="Hyperlink"/>
+                <w:noProof/>
+              </w:rPr>
+              <w:t>Development</w:t>
+            </w:r>
+            <w:r>
+              <w:rPr>
+                <w:noProof/>
+                <w:webHidden/>
+              </w:rPr>
+              <w:tab/>
+            </w:r>
+            <w:r>
+              <w:rPr>
+                <w:noProof/>
+                <w:webHidden/>
+              </w:rPr>
+              <w:fldChar w:fldCharType="begin"/>
+            </w:r>
+            <w:r>
+              <w:rPr>
+                <w:noProof/>
+                <w:webHidden/>
+              </w:rPr>
+              <w:instrText xml:space="preserve"> PAGEREF _Toc64045677 \h </w:instrText>
+            </w:r>
+            <w:r>
+              <w:rPr>
+                <w:noProof/>
+                <w:webHidden/>
+              </w:rPr>
+            </w:r>
+            <w:r>
+              <w:rPr>
+                <w:noProof/>
+                <w:webHidden/>
+              </w:rPr>
+              <w:fldChar w:fldCharType="separate"/>
+            </w:r>
+            <w:r>
+              <w:rPr>
+                <w:noProof/>
+                <w:webHidden/>
+              </w:rPr>
+              <w:t>5</w:t>
+            </w:r>
+            <w:r>
+              <w:rPr>
+                <w:noProof/>
+                <w:webHidden/>
+              </w:rPr>
+              <w:fldChar w:fldCharType="end"/>
+            </w:r>
+          </w:hyperlink>
+        </w:p>
+        <w:p>
+          <w:pPr>
+            <w:pStyle w:val="TOC1"/>
+            <w:tabs>
+              <w:tab w:val="left" w:pos="440"/>
+              <w:tab w:val="right" w:leader="dot" w:pos="9016"/>
+            </w:tabs>
+            <w:rPr>
+              <w:noProof/>
+              <w:lang w:eastAsia="en-GB"/>
+            </w:rPr>
+          </w:pPr>
+          <w:hyperlink w:anchor="_Toc64045678" w:history="1">
+            <w:r>
+              <w:rPr>
+                <w:rStyle w:val="Hyperlink"/>
+                <w:noProof/>
+              </w:rPr>
+              <w:t>4</w:t>
+            </w:r>
+            <w:r>
+              <w:rPr>
+                <w:noProof/>
+                <w:lang w:eastAsia="en-GB"/>
+              </w:rPr>
+              <w:tab/>
+            </w:r>
+            <w:r>
+              <w:rPr>
+                <w:rStyle w:val="Hyperlink"/>
+                <w:noProof/>
+              </w:rPr>
+              <w:t>Evaluation</w:t>
+            </w:r>
+            <w:r>
+              <w:rPr>
+                <w:noProof/>
+                <w:webHidden/>
+              </w:rPr>
+              <w:tab/>
+            </w:r>
+            <w:r>
+              <w:rPr>
+                <w:noProof/>
+                <w:webHidden/>
+              </w:rPr>
+              <w:fldChar w:fldCharType="begin"/>
+            </w:r>
+            <w:r>
+              <w:rPr>
+                <w:noProof/>
+                <w:webHidden/>
+              </w:rPr>
+              <w:instrText xml:space="preserve"> PAGEREF _Toc64045678 \h </w:instrText>
+            </w:r>
+            <w:r>
+              <w:rPr>
+                <w:noProof/>
+                <w:webHidden/>
+              </w:rPr>
+            </w:r>
+            <w:r>
+              <w:rPr>
+                <w:noProof/>
+                <w:webHidden/>
+              </w:rPr>
+              <w:fldChar w:fldCharType="separate"/>
+            </w:r>
+            <w:r>
+              <w:rPr>
+                <w:noProof/>
+                <w:webHidden/>
+              </w:rPr>
+              <w:t>5</w:t>
+            </w:r>
+            <w:r>
+              <w:rPr>
+                <w:noProof/>
+                <w:webHidden/>
+              </w:rPr>
+              <w:fldChar w:fldCharType="end"/>
+            </w:r>
+          </w:hyperlink>
+        </w:p>
+        <w:p>
+          <w:pPr>
+            <w:pStyle w:val="TOC1"/>
+            <w:tabs>
+              <w:tab w:val="left" w:pos="440"/>
+              <w:tab w:val="right" w:leader="dot" w:pos="9016"/>
+            </w:tabs>
+            <w:rPr>
+              <w:noProof/>
+              <w:lang w:eastAsia="en-GB"/>
+            </w:rPr>
+          </w:pPr>
+          <w:hyperlink w:anchor="_Toc64045679" w:history="1">
+            <w:r>
+              <w:rPr>
+                <w:rStyle w:val="Hyperlink"/>
+                <w:noProof/>
+              </w:rPr>
+              <w:t>5</w:t>
+            </w:r>
+            <w:r>
+              <w:rPr>
+                <w:noProof/>
+                <w:lang w:eastAsia="en-GB"/>
+              </w:rPr>
+              <w:tab/>
+            </w:r>
+            <w:r>
+              <w:rPr>
+                <w:rStyle w:val="Hyperlink"/>
+                <w:noProof/>
+              </w:rPr>
+              <w:t>Bibliography</w:t>
+            </w:r>
+            <w:r>
+              <w:rPr>
+                <w:noProof/>
+                <w:webHidden/>
+              </w:rPr>
+              <w:tab/>
+            </w:r>
+            <w:r>
+              <w:rPr>
+                <w:noProof/>
+                <w:webHidden/>
+              </w:rPr>
+              <w:fldChar w:fldCharType="begin"/>
+            </w:r>
+            <w:r>
+              <w:rPr>
+                <w:noProof/>
+                <w:webHidden/>
+              </w:rPr>
+              <w:instrText xml:space="preserve"> PAGEREF _Toc64045679 \h </w:instrText>
+            </w:r>
+            <w:r>
+              <w:rPr>
+                <w:noProof/>
+                <w:webHidden/>
+              </w:rPr>
+            </w:r>
+            <w:r>
+              <w:rPr>
+                <w:noProof/>
+                <w:webHidden/>
+              </w:rPr>
+              <w:fldChar w:fldCharType="separate"/>
+            </w:r>
+            <w:r>
+              <w:rPr>
+                <w:noProof/>
+                <w:webHidden/>
+              </w:rPr>
+              <w:t>6</w:t>
             </w:r>
             <w:r>
               <w:rPr>
@@ -1234,7 +1654,7 @@
       <w:pPr>
         <w:pStyle w:val="Heading1"/>
       </w:pPr>
-      <w:bookmarkStart w:id="0" w:name="_Toc63963135"/>
+      <w:bookmarkStart w:id="0" w:name="_Toc64045661"/>
       <w:r>
         <w:lastRenderedPageBreak/>
         <w:t>Analysis</w:t>
@@ -1245,7 +1665,7 @@
       <w:pPr>
         <w:pStyle w:val="Heading2"/>
       </w:pPr>
-      <w:bookmarkStart w:id="1" w:name="_Toc63963136"/>
+      <w:bookmarkStart w:id="1" w:name="_Toc64045662"/>
       <w:r>
         <w:t>Problem Identification</w:t>
       </w:r>
@@ -1255,7 +1675,7 @@
       <w:pPr>
         <w:pStyle w:val="Heading3"/>
       </w:pPr>
-      <w:bookmarkStart w:id="2" w:name="_Toc63963137"/>
+      <w:bookmarkStart w:id="2" w:name="_Toc64045663"/>
       <w:r>
         <w:t>Problem outline</w:t>
       </w:r>
@@ -1491,7 +1911,7 @@
       <w:pPr>
         <w:pStyle w:val="Heading3"/>
       </w:pPr>
-      <w:bookmarkStart w:id="3" w:name="_Toc63963138"/>
+      <w:bookmarkStart w:id="3" w:name="_Toc64045664"/>
       <w:r>
         <w:t>Stakeholders</w:t>
       </w:r>
@@ -1667,7 +2087,7 @@
       <w:pPr>
         <w:pStyle w:val="Heading3"/>
       </w:pPr>
-      <w:bookmarkStart w:id="4" w:name="_Toc63963139"/>
+      <w:bookmarkStart w:id="4" w:name="_Toc64045665"/>
       <w:r>
         <w:t>How can the problem be solved by computational methods?</w:t>
       </w:r>
@@ -1712,7 +2132,7 @@
       <w:pPr>
         <w:pStyle w:val="Heading3"/>
       </w:pPr>
-      <w:bookmarkStart w:id="5" w:name="_Toc63963140"/>
+      <w:bookmarkStart w:id="5" w:name="_Toc64045666"/>
       <w:r>
         <w:t>Computational methods that the solution lends itself to</w:t>
       </w:r>
@@ -2228,7 +2648,7 @@
       <w:pPr>
         <w:pStyle w:val="Heading2"/>
       </w:pPr>
-      <w:bookmarkStart w:id="6" w:name="_Toc63963141"/>
+      <w:bookmarkStart w:id="6" w:name="_Toc64045667"/>
       <w:r>
         <w:t>Resea</w:t>
       </w:r>
@@ -2241,7 +2661,7 @@
       <w:pPr>
         <w:pStyle w:val="Heading3"/>
       </w:pPr>
-      <w:bookmarkStart w:id="7" w:name="_Toc63963142"/>
+      <w:bookmarkStart w:id="7" w:name="_Toc64045668"/>
       <w:r>
         <w:t xml:space="preserve">Existing </w:t>
       </w:r>
@@ -2277,6 +2697,11 @@
       </w:r>
     </w:p>
     <w:p>
+      <w:pPr>
+        <w:rPr>
+          <w:noProof/>
+        </w:rPr>
+      </w:pPr>
       <w:r>
         <w:t xml:space="preserve">Discord is </w:t>
       </w:r>
@@ -2296,7 +2721,19 @@
         <w:t xml:space="preserve">VoIP </w:t>
       </w:r>
       <w:r>
-        <w:t xml:space="preserve">platform centred around creating </w:t>
+        <w:t xml:space="preserve">platform </w:t>
+      </w:r>
+      <w:r>
+        <w:t xml:space="preserve">created in 2015 </w:t>
+      </w:r>
+      <w:r>
+        <w:t xml:space="preserve">centred around </w:t>
+      </w:r>
+      <w:r>
+        <w:t xml:space="preserve">enabling communities to connect </w:t>
+      </w:r>
+      <w:r>
+        <w:t xml:space="preserve">through </w:t>
       </w:r>
       <w:r>
         <w:t>guilds</w:t>
@@ -2305,182 +2742,90 @@
         <w:t xml:space="preserve">: </w:t>
       </w:r>
       <w:r>
-        <w:t xml:space="preserve">a collection of chat rooms and voice channels. </w:t>
-      </w:r>
-      <w:r>
-        <w:t xml:space="preserve">Users can communicate via </w:t>
-      </w:r>
-      <w:r>
-        <w:t xml:space="preserve">text, </w:t>
-      </w:r>
-      <w:r>
-        <w:t>voice,</w:t>
-      </w:r>
-      <w:r>
-        <w:t xml:space="preserve"> and video</w:t>
-      </w:r>
-      <w:r>
-        <w:t xml:space="preserve">. Each </w:t>
-      </w:r>
-      <w:r>
-        <w:t xml:space="preserve">guild </w:t>
-      </w:r>
-      <w:r>
-        <w:t xml:space="preserve">is divided into multiple channels which are either text </w:t>
-      </w:r>
-      <w:r>
-        <w:t xml:space="preserve">channels or voice channels. In </w:t>
-      </w:r>
-      <w:r>
-        <w:t xml:space="preserve">the </w:t>
-      </w:r>
-      <w:r>
-        <w:t>text channels, you can also send files</w:t>
-      </w:r>
-      <w:r>
-        <w:t xml:space="preserve">, </w:t>
-      </w:r>
-      <w:r>
-        <w:t>links,</w:t>
-      </w:r>
-      <w:r>
-        <w:t xml:space="preserve"> and text with basic </w:t>
-      </w:r>
-      <w:r>
-        <w:t>mark-up.</w:t>
-      </w:r>
-      <w:r>
-        <w:t xml:space="preserve"> In voice channels</w:t>
-      </w:r>
-      <w:r>
-        <w:t>,</w:t>
-      </w:r>
-      <w:r>
-        <w:t xml:space="preserve"> you can </w:t>
-      </w:r>
-      <w:r>
-        <w:t xml:space="preserve">also </w:t>
-      </w:r>
-      <w:r>
-        <w:t xml:space="preserve">use webcams and </w:t>
-      </w:r>
-      <w:r>
-        <w:t>stream your desktop.</w:t>
+        <w:t>collection</w:t>
+      </w:r>
+      <w:r>
+        <w:t>s</w:t>
+      </w:r>
+      <w:r>
+        <w:t xml:space="preserve"> of chat rooms and voice channels.</w:t>
+      </w:r>
+      <w:r>
+        <w:t xml:space="preserve"> </w:t>
+      </w:r>
+      <w:r>
+        <w:t xml:space="preserve">In 2019 </w:t>
+      </w:r>
+      <w:r>
+        <w:t>the platform saw</w:t>
+      </w:r>
+      <w:r>
+        <w:t xml:space="preserve"> 250 million users </w:t>
+      </w:r>
+      <w:r>
+        <w:t xml:space="preserve">with </w:t>
+      </w:r>
+      <w:r>
+        <w:t xml:space="preserve">a total of 25 billion messages being sent </w:t>
+      </w:r>
+      <w:r>
+        <w:t>per</w:t>
+      </w:r>
+      <w:r>
+        <w:t xml:space="preserve"> month</w:t>
+      </w:r>
+      <w:sdt>
+        <w:sdtPr>
+          <w:id w:val="-1288496598"/>
+          <w:citation/>
+        </w:sdtPr>
+        <w:sdtContent>
+          <w:r>
+            <w:fldChar w:fldCharType="begin"/>
+          </w:r>
+          <w:r>
+            <w:instrText xml:space="preserve">CITATION Cor19 \l 2057 </w:instrText>
+          </w:r>
+          <w:r>
+            <w:fldChar w:fldCharType="separate"/>
+          </w:r>
+          <w:r>
+            <w:rPr>
+              <w:noProof/>
+            </w:rPr>
+            <w:t xml:space="preserve"> </w:t>
+          </w:r>
+          <w:r>
+            <w:rPr>
+              <w:noProof/>
+            </w:rPr>
+            <w:t>[1]</w:t>
+          </w:r>
+          <w:r>
+            <w:fldChar w:fldCharType="end"/>
+          </w:r>
+        </w:sdtContent>
+      </w:sdt>
+      <w:r>
+        <w:t xml:space="preserve"> making it one of the largest gaming-focused communications platforms available</w:t>
+      </w:r>
+      <w:r>
+        <w:t>.</w:t>
+      </w:r>
+      <w:r>
+        <w:rPr>
+          <w:noProof/>
+        </w:rPr>
+        <w:t xml:space="preserve"> </w:t>
       </w:r>
     </w:p>
     <w:p>
-      <w:pPr>
-        <w:pStyle w:val="NoSpacing"/>
-        <w:rPr>
-          <w:rStyle w:val="Strong"/>
-        </w:rPr>
-      </w:pPr>
-      <w:r>
-        <w:rPr>
-          <w:rStyle w:val="Strong"/>
-        </w:rPr>
-        <w:t>Diff</w:t>
-      </w:r>
-      <w:r>
-        <w:rPr>
-          <w:rStyle w:val="Strong"/>
-        </w:rPr>
-        <w:t>erences</w:t>
-      </w:r>
-      <w:r>
-        <w:rPr>
-          <w:rStyle w:val="Strong"/>
-        </w:rPr>
-        <w:t>:</w:t>
-      </w:r>
-    </w:p>
-    <w:p>
-      <w:r>
-        <w:t xml:space="preserve">Discord is not </w:t>
-      </w:r>
-      <w:r>
-        <w:t xml:space="preserve">a </w:t>
-      </w:r>
-      <w:r>
-        <w:t>privacy</w:t>
-      </w:r>
-      <w:r>
-        <w:t>-</w:t>
-      </w:r>
-      <w:r>
-        <w:t xml:space="preserve">focused </w:t>
-      </w:r>
-      <w:r>
-        <w:t xml:space="preserve">platform </w:t>
-      </w:r>
-      <w:r>
-        <w:t xml:space="preserve">and users are expected to forfeit </w:t>
-      </w:r>
-      <w:r>
-        <w:t xml:space="preserve">their privacy in exchange for ease of use and versatility. </w:t>
-      </w:r>
-      <w:r>
-        <w:t xml:space="preserve">Discord uses the encryption in-transit system meaning that </w:t>
-      </w:r>
-      <w:r>
-        <w:t>all traffic is decrypted on the server</w:t>
-      </w:r>
-      <w:r>
-        <w:t>-</w:t>
-      </w:r>
-      <w:r>
-        <w:t>side</w:t>
-      </w:r>
-      <w:r>
-        <w:t>; for non-audio/video data, the HTTPS protocol is used which</w:t>
-      </w:r>
-      <w:r>
-        <w:t xml:space="preserve"> is encrypted using TLS or SSL</w:t>
-      </w:r>
-      <w:r>
-        <w:t>. It is also known that Discord</w:t>
-      </w:r>
-      <w:r>
-        <w:t xml:space="preserve"> inspects all </w:t>
-      </w:r>
-      <w:r>
-        <w:t>user traffic</w:t>
-      </w:r>
-      <w:r>
-        <w:t xml:space="preserve"> whilst it passes through the</w:t>
-      </w:r>
-      <w:r>
-        <w:t>ir</w:t>
-      </w:r>
-      <w:r>
-        <w:t xml:space="preserve"> server.</w:t>
-      </w:r>
-      <w:r>
-        <w:t xml:space="preserve"> </w:t>
-      </w:r>
-      <w:r>
-        <w:t>H</w:t>
-      </w:r>
-      <w:r>
-        <w:t>owever</w:t>
-      </w:r>
-      <w:r>
-        <w:t xml:space="preserve">, </w:t>
-      </w:r>
-      <w:r>
-        <w:t>the reason why is unknown.</w:t>
-      </w:r>
-    </w:p>
-    <w:p>
-      <w:pPr>
-        <w:jc w:val="center"/>
-      </w:pPr>
       <w:r>
         <w:rPr>
           <w:noProof/>
         </w:rPr>
         <w:drawing>
-          <wp:inline distT="0" distB="0" distL="0" distR="0" wp14:anchorId="27ED9314" wp14:editId="7E82FF5A">
+          <wp:inline distT="0" distB="0" distL="0" distR="0" wp14:anchorId="1A7A8F6C" wp14:editId="6ADCECF0">
             <wp:extent cx="5718810" cy="2658745"/>
             <wp:effectExtent l="0" t="0" r="0" b="8255"/>
             <wp:docPr id="11" name="Picture 11"/>
@@ -2540,84 +2885,328 @@
         <w:rPr>
           <w:rStyle w:val="Strong"/>
         </w:rPr>
-        <w:t>Parts I can apply to my solution:</w:t>
+        <w:t>Features:</w:t>
       </w:r>
     </w:p>
     <w:p>
       <w:r>
-        <w:t xml:space="preserve">The </w:t>
-      </w:r>
-      <w:r>
-        <w:t>idea of having a central area consisting o</w:t>
-      </w:r>
-      <w:r>
-        <w:t>f</w:t>
-      </w:r>
-      <w:r>
-        <w:t xml:space="preserve"> multiple ‘channels’ for different conversations or topics </w:t>
-      </w:r>
-      <w:r>
-        <w:t>would</w:t>
-      </w:r>
-      <w:r>
-        <w:t xml:space="preserve"> potentially be worth including in my solution</w:t>
-      </w:r>
-      <w:r>
-        <w:t xml:space="preserve">. </w:t>
-      </w:r>
-      <w:r>
-        <w:t xml:space="preserve">This is </w:t>
-      </w:r>
-      <w:r>
-        <w:t>because it would be an intuitive structure for larger chat rooms</w:t>
+        <w:t>Each guild is managed by users with varying levels of permissions which can be as general or customised as desired by the guild owner.</w:t>
+      </w:r>
+      <w:r>
+        <w:t xml:space="preserve"> </w:t>
+      </w:r>
+      <w:r>
+        <w:t xml:space="preserve">In </w:t>
+      </w:r>
+      <w:r>
+        <w:t xml:space="preserve">the </w:t>
+      </w:r>
+      <w:r>
+        <w:t>text channels, you can send files</w:t>
+      </w:r>
+      <w:r>
+        <w:t xml:space="preserve">, </w:t>
+      </w:r>
+      <w:r>
+        <w:t>links,</w:t>
+      </w:r>
+      <w:r>
+        <w:t xml:space="preserve"> and text with basic </w:t>
+      </w:r>
+      <w:r>
+        <w:t>mark-up.</w:t>
+      </w:r>
+      <w:r>
+        <w:t xml:space="preserve"> In voice channels</w:t>
       </w:r>
       <w:r>
         <w:t>,</w:t>
       </w:r>
       <w:r>
-        <w:t xml:space="preserve"> where having a singular area for everyone to talk </w:t>
-      </w:r>
-      <w:r>
-        <w:t>i</w:t>
-      </w:r>
-      <w:r>
-        <w:t>n would not be feasible.</w:t>
+        <w:t xml:space="preserve"> </w:t>
+      </w:r>
+      <w:r>
+        <w:t xml:space="preserve">as well as streaming audio </w:t>
+      </w:r>
+      <w:r>
+        <w:t xml:space="preserve">you can </w:t>
+      </w:r>
+      <w:r>
+        <w:t xml:space="preserve">also </w:t>
+      </w:r>
+      <w:r>
+        <w:t xml:space="preserve">use webcams and </w:t>
+      </w:r>
+      <w:r>
+        <w:t>stream your desktop.</w:t>
+      </w:r>
+      <w:r>
+        <w:t xml:space="preserve"> The purpose </w:t>
+      </w:r>
+      <w:r>
+        <w:t xml:space="preserve">and scope </w:t>
+      </w:r>
+      <w:r>
+        <w:t xml:space="preserve">of a guild </w:t>
+      </w:r>
+      <w:r>
+        <w:t xml:space="preserve">very flexible </w:t>
+      </w:r>
+      <w:r>
+        <w:t>as there is no predefined structure</w:t>
+      </w:r>
+      <w:r>
+        <w:t>: they can be created for a small group of friends or</w:t>
+      </w:r>
+      <w:r>
+        <w:t xml:space="preserve"> </w:t>
+      </w:r>
+      <w:r>
+        <w:t xml:space="preserve">as </w:t>
+      </w:r>
+      <w:r>
+        <w:t>large</w:t>
+      </w:r>
+      <w:r>
+        <w:t xml:space="preserve"> official game hubs</w:t>
+      </w:r>
+      <w:r>
+        <w:t>.</w:t>
       </w:r>
     </w:p>
     <w:p>
-      <w:r>
-        <w:t>I also think that Discord’s feature of activity statuses</w:t>
-      </w:r>
-      <w:r>
-        <w:t xml:space="preserve"> for each user </w:t>
-      </w:r>
-      <w:r>
-        <w:t xml:space="preserve">would be a good addition to my </w:t>
-      </w:r>
-      <w:r>
-        <w:t xml:space="preserve">solution. This would </w:t>
-      </w:r>
-      <w:r>
-        <w:t xml:space="preserve">not be an essential feature but would </w:t>
-      </w:r>
-      <w:r>
-        <w:t xml:space="preserve">improve the overall experience of the user by </w:t>
-      </w:r>
-      <w:r>
-        <w:t xml:space="preserve">enabling them to see who is also online </w:t>
-      </w:r>
-      <w:r>
-        <w:t>while they are using the program</w:t>
+      <w:pPr>
+        <w:pStyle w:val="NoSpacing"/>
+        <w:rPr>
+          <w:rStyle w:val="Strong"/>
+        </w:rPr>
+      </w:pPr>
+      <w:r>
+        <w:rPr>
+          <w:rStyle w:val="Strong"/>
+        </w:rPr>
+        <w:t>Diff</w:t>
+      </w:r>
+      <w:r>
+        <w:rPr>
+          <w:rStyle w:val="Strong"/>
+        </w:rPr>
+        <w:t>erences</w:t>
+      </w:r>
+      <w:r>
+        <w:rPr>
+          <w:rStyle w:val="Strong"/>
+        </w:rPr>
+        <w:t>:</w:t>
       </w:r>
     </w:p>
     <w:p>
+      <w:r>
+        <w:t xml:space="preserve">Discord is not </w:t>
+      </w:r>
+      <w:r>
+        <w:t xml:space="preserve">a </w:t>
+      </w:r>
+      <w:r>
+        <w:t>privacy</w:t>
+      </w:r>
+      <w:r>
+        <w:t>-</w:t>
+      </w:r>
+      <w:r>
+        <w:t xml:space="preserve">focused </w:t>
+      </w:r>
+      <w:r>
+        <w:t xml:space="preserve">platform </w:t>
+      </w:r>
+      <w:r>
+        <w:t xml:space="preserve">and users are expected to forfeit </w:t>
+      </w:r>
+      <w:r>
+        <w:t xml:space="preserve">their privacy in exchange for ease of use and versatility. </w:t>
+      </w:r>
+      <w:r>
+        <w:t xml:space="preserve">Discord uses the encryption in-transit system meaning that </w:t>
+      </w:r>
+      <w:r>
+        <w:t>all traffic is decrypted on the server</w:t>
+      </w:r>
+      <w:r>
+        <w:t>-</w:t>
+      </w:r>
+      <w:r>
+        <w:t>side</w:t>
+      </w:r>
+      <w:r>
+        <w:t>; for non-audio/video data, the HTTPS protocol is used which</w:t>
+      </w:r>
+      <w:r>
+        <w:t xml:space="preserve"> is encrypted using TLS or SSL</w:t>
+      </w:r>
+      <w:r>
+        <w:t>. It is also known that Discord</w:t>
+      </w:r>
+      <w:r>
+        <w:t xml:space="preserve"> inspects all </w:t>
+      </w:r>
+      <w:r>
+        <w:t>user traffic</w:t>
+      </w:r>
+      <w:r>
+        <w:t xml:space="preserve"> whilst it passes through the</w:t>
+      </w:r>
+      <w:r>
+        <w:t>ir</w:t>
+      </w:r>
+      <w:r>
+        <w:t xml:space="preserve"> server.</w:t>
+      </w:r>
+      <w:r>
+        <w:t xml:space="preserve"> </w:t>
+      </w:r>
+      <w:r>
+        <w:t>H</w:t>
+      </w:r>
+      <w:r>
+        <w:t>owever</w:t>
+      </w:r>
+      <w:r>
+        <w:t xml:space="preserve">, </w:t>
+      </w:r>
+      <w:r>
+        <w:t>the reason why is unknown.</w:t>
+      </w:r>
+    </w:p>
+    <w:p>
+      <w:pPr>
+        <w:pStyle w:val="NoSpacing"/>
+        <w:rPr>
+          <w:rStyle w:val="Strong"/>
+        </w:rPr>
+      </w:pPr>
+      <w:r>
+        <w:rPr>
+          <w:rStyle w:val="Strong"/>
+        </w:rPr>
+        <w:t>Parts I can apply to my solution:</w:t>
+      </w:r>
+    </w:p>
+    <w:p>
+      <w:pPr>
+        <w:pStyle w:val="ListParagraph"/>
+        <w:numPr>
+          <w:ilvl w:val="0"/>
+          <w:numId w:val="35"/>
+        </w:numPr>
+      </w:pPr>
+      <w:r>
+        <w:t xml:space="preserve">The </w:t>
+      </w:r>
+      <w:r>
+        <w:t>idea of having a central area consisting o</w:t>
+      </w:r>
+      <w:r>
+        <w:t>f</w:t>
+      </w:r>
+      <w:r>
+        <w:t xml:space="preserve"> multiple ‘channels’ for different conversations or topics </w:t>
+      </w:r>
+      <w:r>
+        <w:t>would</w:t>
+      </w:r>
+      <w:r>
+        <w:t xml:space="preserve"> potentially be worth including in my solution</w:t>
+      </w:r>
+      <w:r>
+        <w:t xml:space="preserve">. </w:t>
+      </w:r>
+      <w:r>
+        <w:t xml:space="preserve">This is </w:t>
+      </w:r>
+      <w:r>
+        <w:t>because it would be an intuitive structure for larger chat rooms</w:t>
+      </w:r>
+      <w:r>
+        <w:t>,</w:t>
+      </w:r>
+      <w:r>
+        <w:t xml:space="preserve"> where having a singular area for everyone to talk </w:t>
+      </w:r>
+      <w:r>
+        <w:t>i</w:t>
+      </w:r>
+      <w:r>
+        <w:t>n would not be feasible.</w:t>
+      </w:r>
+    </w:p>
+    <w:p>
+      <w:pPr>
+        <w:pStyle w:val="ListParagraph"/>
+        <w:numPr>
+          <w:ilvl w:val="0"/>
+          <w:numId w:val="35"/>
+        </w:numPr>
+      </w:pPr>
+      <w:r>
+        <w:t>I also think that Discord’s feature of activity statuses</w:t>
+      </w:r>
+      <w:r>
+        <w:t xml:space="preserve"> for each user </w:t>
+      </w:r>
+      <w:r>
+        <w:t xml:space="preserve">would be a good addition to my </w:t>
+      </w:r>
+      <w:r>
+        <w:t xml:space="preserve">solution. This would </w:t>
+      </w:r>
+      <w:r>
+        <w:t>not be an essential feature but</w:t>
+      </w:r>
+      <w:r>
+        <w:t xml:space="preserve">, </w:t>
+      </w:r>
+      <w:r>
+        <w:t>if I have enough time to add it</w:t>
+      </w:r>
+      <w:r>
+        <w:t xml:space="preserve">, it </w:t>
+      </w:r>
+      <w:r>
+        <w:t>will</w:t>
+      </w:r>
+      <w:r>
+        <w:t xml:space="preserve"> </w:t>
+      </w:r>
+      <w:r>
+        <w:lastRenderedPageBreak/>
+        <w:t xml:space="preserve">improve the overall experience of the user by </w:t>
+      </w:r>
+      <w:r>
+        <w:t xml:space="preserve">enabling them to see who is also online </w:t>
+      </w:r>
+      <w:r>
+        <w:t>while they are using the program</w:t>
+      </w:r>
+      <w:r>
+        <w:t>.</w:t>
+      </w:r>
+    </w:p>
+    <w:p>
       <w:pPr>
         <w:pStyle w:val="Heading3"/>
       </w:pPr>
-      <w:bookmarkStart w:id="8" w:name="_Toc63963143"/>
-      <w:r>
-        <w:lastRenderedPageBreak/>
-        <w:t>Interview questions</w:t>
+      <w:bookmarkStart w:id="8" w:name="_Toc64045669"/>
+      <w:r>
+        <w:t xml:space="preserve">Existing </w:t>
+      </w:r>
+      <w:r>
+        <w:t>solution</w:t>
+      </w:r>
+      <w:r>
+        <w:t xml:space="preserve"> – </w:t>
+      </w:r>
+      <w:r>
+        <w:t>Internet Relay Chat (IRC)</w:t>
       </w:r>
       <w:bookmarkEnd w:id="8"/>
     </w:p>
@@ -2625,32 +3214,32 @@
       <w:pPr>
         <w:pStyle w:val="Heading3"/>
       </w:pPr>
-      <w:bookmarkStart w:id="9" w:name="_Toc63963144"/>
-      <w:r>
-        <w:t>Interview</w:t>
+      <w:bookmarkStart w:id="9" w:name="_Toc64045670"/>
+      <w:r>
+        <w:t>Interview questions</w:t>
       </w:r>
       <w:bookmarkEnd w:id="9"/>
     </w:p>
     <w:p>
       <w:pPr>
-        <w:pStyle w:val="Heading2"/>
-      </w:pPr>
-      <w:bookmarkStart w:id="10" w:name="_Toc63963145"/>
-      <w:r>
-        <w:t>Requirement</w:t>
-      </w:r>
-      <w:r>
-        <w:t>s</w:t>
+        <w:pStyle w:val="Heading3"/>
+      </w:pPr>
+      <w:bookmarkStart w:id="10" w:name="_Toc64045671"/>
+      <w:r>
+        <w:t>Interview</w:t>
       </w:r>
       <w:bookmarkEnd w:id="10"/>
     </w:p>
     <w:p>
       <w:pPr>
-        <w:pStyle w:val="Heading3"/>
-      </w:pPr>
-      <w:bookmarkStart w:id="11" w:name="_Toc63963146"/>
-      <w:r>
-        <w:t>Software requirements</w:t>
+        <w:pStyle w:val="Heading2"/>
+      </w:pPr>
+      <w:bookmarkStart w:id="11" w:name="_Toc64045672"/>
+      <w:r>
+        <w:t>Requirement</w:t>
+      </w:r>
+      <w:r>
+        <w:t>s</w:t>
       </w:r>
       <w:bookmarkEnd w:id="11"/>
     </w:p>
@@ -2658,30 +3247,210 @@
       <w:pPr>
         <w:pStyle w:val="Heading3"/>
       </w:pPr>
-      <w:bookmarkStart w:id="12" w:name="_Toc63963147"/>
-      <w:r>
-        <w:t>Stakeholder requirements</w:t>
+      <w:bookmarkStart w:id="12" w:name="_Toc64045673"/>
+      <w:r>
+        <w:t>Software requirements</w:t>
       </w:r>
       <w:bookmarkEnd w:id="12"/>
     </w:p>
     <w:p>
       <w:pPr>
-        <w:pStyle w:val="Heading2"/>
-      </w:pPr>
-      <w:bookmarkStart w:id="13" w:name="_Toc63963148"/>
-      <w:r>
-        <w:t>Success Criteria</w:t>
+        <w:pStyle w:val="Heading3"/>
+      </w:pPr>
+      <w:bookmarkStart w:id="13" w:name="_Toc64045674"/>
+      <w:r>
+        <w:t>Stakeholder requirements</w:t>
       </w:r>
       <w:bookmarkEnd w:id="13"/>
     </w:p>
-    <w:p/>
+    <w:p>
+      <w:pPr>
+        <w:pStyle w:val="Heading2"/>
+      </w:pPr>
+      <w:bookmarkStart w:id="14" w:name="_Toc64045675"/>
+      <w:r>
+        <w:t>Success Criteria</w:t>
+      </w:r>
+      <w:bookmarkEnd w:id="14"/>
+    </w:p>
+    <w:p>
+      <w:pPr>
+        <w:pStyle w:val="Heading1"/>
+      </w:pPr>
+      <w:bookmarkStart w:id="15" w:name="_Toc64045676"/>
+      <w:r>
+        <w:t>Design</w:t>
+      </w:r>
+      <w:bookmarkEnd w:id="15"/>
+    </w:p>
+    <w:p>
+      <w:pPr>
+        <w:pStyle w:val="Heading1"/>
+      </w:pPr>
+      <w:bookmarkStart w:id="16" w:name="_Toc64045677"/>
+      <w:r>
+        <w:t>Development</w:t>
+      </w:r>
+      <w:bookmarkEnd w:id="16"/>
+    </w:p>
+    <w:p>
+      <w:pPr>
+        <w:pStyle w:val="Heading1"/>
+      </w:pPr>
+      <w:bookmarkStart w:id="17" w:name="_Toc64045678"/>
+      <w:r>
+        <w:t>Evaluation</w:t>
+      </w:r>
+      <w:bookmarkEnd w:id="17"/>
+    </w:p>
+    <w:p>
+      <w:r>
+        <w:br w:type="page"/>
+      </w:r>
+    </w:p>
+    <w:bookmarkStart w:id="18" w:name="_Toc64045679" w:displacedByCustomXml="next"/>
+    <w:sdt>
+      <w:sdtPr>
+        <w:id w:val="2104529562"/>
+        <w:docPartObj>
+          <w:docPartGallery w:val="Bibliographies"/>
+          <w:docPartUnique/>
+        </w:docPartObj>
+      </w:sdtPr>
+      <w:sdtEndPr>
+        <w:rPr>
+          <w:rFonts w:asciiTheme="minorHAnsi" w:eastAsiaTheme="minorEastAsia" w:hAnsiTheme="minorHAnsi" w:cstheme="minorBidi"/>
+          <w:b w:val="0"/>
+          <w:bCs w:val="0"/>
+          <w:smallCaps w:val="0"/>
+          <w:color w:val="auto"/>
+          <w:sz w:val="22"/>
+          <w:szCs w:val="22"/>
+        </w:rPr>
+      </w:sdtEndPr>
+      <w:sdtContent>
+        <w:p>
+          <w:pPr>
+            <w:pStyle w:val="Heading1"/>
+          </w:pPr>
+          <w:r>
+            <w:t>Bibliography</w:t>
+          </w:r>
+          <w:bookmarkEnd w:id="18"/>
+        </w:p>
+        <w:sdt>
+          <w:sdtPr>
+            <w:id w:val="111145805"/>
+            <w:bibliography/>
+          </w:sdtPr>
+          <w:sdtContent>
+            <w:p>
+              <w:pPr>
+                <w:rPr>
+                  <w:noProof/>
+                </w:rPr>
+              </w:pPr>
+              <w:r>
+                <w:fldChar w:fldCharType="begin"/>
+              </w:r>
+              <w:r>
+                <w:instrText xml:space="preserve"> BIBLIOGRAPHY </w:instrText>
+              </w:r>
+              <w:r>
+                <w:fldChar w:fldCharType="separate"/>
+              </w:r>
+            </w:p>
+            <w:tbl>
+              <w:tblPr>
+                <w:tblW w:w="5000" w:type="pct"/>
+                <w:tblCellSpacing w:w="15" w:type="dxa"/>
+                <w:tblCellMar>
+                  <w:top w:w="15" w:type="dxa"/>
+                  <w:left w:w="15" w:type="dxa"/>
+                  <w:bottom w:w="15" w:type="dxa"/>
+                  <w:right w:w="15" w:type="dxa"/>
+                </w:tblCellMar>
+                <w:tblLook w:val="04A0" w:firstRow="1" w:lastRow="0" w:firstColumn="1" w:lastColumn="0" w:noHBand="0" w:noVBand="1"/>
+              </w:tblPr>
+              <w:tblGrid>
+                <w:gridCol w:w="322"/>
+                <w:gridCol w:w="8704"/>
+              </w:tblGrid>
+              <w:tr>
+                <w:trPr>
+                  <w:divId w:val="886331552"/>
+                  <w:tblCellSpacing w:w="15" w:type="dxa"/>
+                </w:trPr>
+                <w:tc>
+                  <w:tcPr>
+                    <w:tcW w:w="50" w:type="pct"/>
+                    <w:hideMark/>
+                  </w:tcPr>
+                  <w:p>
+                    <w:pPr>
+                      <w:pStyle w:val="Bibliography"/>
+                      <w:rPr>
+                        <w:noProof/>
+                        <w:sz w:val="24"/>
+                        <w:szCs w:val="24"/>
+                      </w:rPr>
+                    </w:pPr>
+                    <w:r>
+                      <w:rPr>
+                        <w:noProof/>
+                      </w:rPr>
+                      <w:t xml:space="preserve">[1] </w:t>
+                    </w:r>
+                  </w:p>
+                </w:tc>
+                <w:tc>
+                  <w:tcPr>
+                    <w:tcW w:w="0" w:type="auto"/>
+                    <w:hideMark/>
+                  </w:tcPr>
+                  <w:p>
+                    <w:pPr>
+                      <w:pStyle w:val="Bibliography"/>
+                      <w:rPr>
+                        <w:noProof/>
+                      </w:rPr>
+                    </w:pPr>
+                    <w:r>
+                      <w:rPr>
+                        <w:noProof/>
+                      </w:rPr>
+                      <w:t>C. Corberly, “Discord has surpassed 250 million registered users,” TechSpot, 13 May 2019. [Online]. Available: https://www.techspot.com/news/80064-discord-has-surpassed-250-million-registered-users.html. [Accessed 12 February 2021].</w:t>
+                    </w:r>
+                  </w:p>
+                </w:tc>
+              </w:tr>
+            </w:tbl>
+            <w:p>
+              <w:pPr>
+                <w:divId w:val="886331552"/>
+                <w:rPr>
+                  <w:rFonts w:eastAsia="Times New Roman"/>
+                  <w:noProof/>
+                </w:rPr>
+              </w:pPr>
+            </w:p>
+            <w:p>
+              <w:r>
+                <w:rPr>
+                  <w:b/>
+                  <w:bCs/>
+                  <w:noProof/>
+                </w:rPr>
+                <w:fldChar w:fldCharType="end"/>
+              </w:r>
+            </w:p>
+          </w:sdtContent>
+        </w:sdt>
+      </w:sdtContent>
+    </w:sdt>
     <w:sectPr>
-      <w:headerReference w:type="even" r:id="rId10"/>
-      <w:headerReference w:type="default" r:id="rId11"/>
-      <w:footerReference w:type="even" r:id="rId12"/>
-      <w:footerReference w:type="default" r:id="rId13"/>
-      <w:headerReference w:type="first" r:id="rId14"/>
-      <w:footerReference w:type="first" r:id="rId15"/>
+      <w:headerReference w:type="default" r:id="rId10"/>
+      <w:footerReference w:type="default" r:id="rId11"/>
       <w:pgSz w:w="11906" w:h="16838"/>
       <w:pgMar w:top="1440" w:right="1440" w:bottom="1440" w:left="1440" w:header="708" w:footer="708" w:gutter="0"/>
       <w:cols w:space="708"/>
@@ -2717,16 +3486,6 @@
 </file>
 
 <file path=word/footer1.xml><?xml version="1.0" encoding="utf-8"?>
-<w:ftr xmlns:wpc="http://schemas.microsoft.com/office/word/2010/wordprocessingCanvas" xmlns:cx="http://schemas.microsoft.com/office/drawing/2014/chartex" xmlns:cx1="http://schemas.microsoft.com/office/drawing/2015/9/8/chartex" xmlns:cx2="http://schemas.microsoft.com/office/drawing/2015/10/21/chartex" xmlns:cx3="http://schemas.microsoft.com/office/drawing/2016/5/9/chartex" xmlns:cx4="http://schemas.microsoft.com/office/drawing/2016/5/10/chartex" xmlns:cx5="http://schemas.microsoft.com/office/drawing/2016/5/11/chartex" xmlns:cx6="http://schemas.microsoft.com/office/drawing/2016/5/12/chartex" xmlns:cx7="http://schemas.microsoft.com/office/drawing/2016/5/13/chartex" xmlns:cx8="http://schemas.microsoft.com/office/drawing/2016/5/14/chartex" xmlns:mc="http://schemas.openxmlformats.org/markup-compatibility/2006" xmlns:aink="http://schemas.microsoft.com/office/drawing/2016/ink" xmlns:am3d="http://schemas.microsoft.com/office/drawing/2017/model3d" xmlns:o="urn:schemas-microsoft-com:office:office" xmlns:r="http://schemas.openxmlformats.org/officeDocument/2006/relationships" xmlns:m="http://schemas.openxmlformats.org/officeDocument/2006/math" xmlns:v="urn:schemas-microsoft-com:vml" xmlns:wp14="http://schemas.microsoft.com/office/word/2010/wordprocessingDrawing" xmlns:wp="http://schemas.openxmlformats.org/drawingml/2006/wordprocessingDrawing" xmlns:w10="urn:schemas-microsoft-com:office:word" xmlns:w="http://schemas.openxmlformats.org/wordprocessingml/2006/main" xmlns:w14="http://schemas.microsoft.com/office/word/2010/wordml" xmlns:w15="http://schemas.microsoft.com/office/word/2012/wordml" xmlns:w16cex="http://schemas.microsoft.com/office/word/2018/wordml/cex" xmlns:w16cid="http://schemas.microsoft.com/office/word/2016/wordml/cid" xmlns:w16="http://schemas.microsoft.com/office/word/2018/wordml" xmlns:w16se="http://schemas.microsoft.com/office/word/2015/wordml/symex" xmlns:wpg="http://schemas.microsoft.com/office/word/2010/wordprocessingGroup" xmlns:wpi="http://schemas.microsoft.com/office/word/2010/wordprocessingInk" xmlns:wne="http://schemas.microsoft.com/office/word/2006/wordml" xmlns:wps="http://schemas.microsoft.com/office/word/2010/wordprocessingShape" mc:Ignorable="w14 w15 w16se w16cid w16 w16cex wp14">
-  <w:p>
-    <w:pPr>
-      <w:pStyle w:val="Footer"/>
-    </w:pPr>
-  </w:p>
-</w:ftr>
-</file>
-
-<file path=word/footer2.xml><?xml version="1.0" encoding="utf-8"?>
 <w:ftr xmlns:wpc="http://schemas.microsoft.com/office/word/2010/wordprocessingCanvas" xmlns:cx="http://schemas.microsoft.com/office/drawing/2014/chartex" xmlns:cx1="http://schemas.microsoft.com/office/drawing/2015/9/8/chartex" xmlns:cx2="http://schemas.microsoft.com/office/drawing/2015/10/21/chartex" xmlns:cx3="http://schemas.microsoft.com/office/drawing/2016/5/9/chartex" xmlns:cx4="http://schemas.microsoft.com/office/drawing/2016/5/10/chartex" xmlns:cx5="http://schemas.microsoft.com/office/drawing/2016/5/11/chartex" xmlns:cx6="http://schemas.microsoft.com/office/drawing/2016/5/12/chartex" xmlns:cx7="http://schemas.microsoft.com/office/drawing/2016/5/13/chartex" xmlns:cx8="http://schemas.microsoft.com/office/drawing/2016/5/14/chartex" xmlns:mc="http://schemas.openxmlformats.org/markup-compatibility/2006" xmlns:aink="http://schemas.microsoft.com/office/drawing/2016/ink" xmlns:am3d="http://schemas.microsoft.com/office/drawing/2017/model3d" xmlns:o="urn:schemas-microsoft-com:office:office" xmlns:r="http://schemas.openxmlformats.org/officeDocument/2006/relationships" xmlns:m="http://schemas.openxmlformats.org/officeDocument/2006/math" xmlns:v="urn:schemas-microsoft-com:vml" xmlns:wp14="http://schemas.microsoft.com/office/word/2010/wordprocessingDrawing" xmlns:wp="http://schemas.openxmlformats.org/drawingml/2006/wordprocessingDrawing" xmlns:w10="urn:schemas-microsoft-com:office:word" xmlns:w="http://schemas.openxmlformats.org/wordprocessingml/2006/main" xmlns:w14="http://schemas.microsoft.com/office/word/2010/wordml" xmlns:w15="http://schemas.microsoft.com/office/word/2012/wordml" xmlns:w16cex="http://schemas.microsoft.com/office/word/2018/wordml/cex" xmlns:w16cid="http://schemas.microsoft.com/office/word/2016/wordml/cid" xmlns:w16="http://schemas.microsoft.com/office/word/2018/wordml" xmlns:w16se="http://schemas.microsoft.com/office/word/2015/wordml/symex" xmlns:wpg="http://schemas.microsoft.com/office/word/2010/wordprocessingGroup" xmlns:wpi="http://schemas.microsoft.com/office/word/2010/wordprocessingInk" xmlns:wne="http://schemas.microsoft.com/office/word/2006/wordml" xmlns:wps="http://schemas.microsoft.com/office/word/2010/wordprocessingShape" mc:Ignorable="w14 w15 w16se w16cid w16 w16cex wp14">
   <w:sdt>
     <w:sdtPr>
@@ -2856,16 +3615,6 @@
 </w:ftr>
 </file>
 
-<file path=word/footer3.xml><?xml version="1.0" encoding="utf-8"?>
-<w:ftr xmlns:wpc="http://schemas.microsoft.com/office/word/2010/wordprocessingCanvas" xmlns:cx="http://schemas.microsoft.com/office/drawing/2014/chartex" xmlns:cx1="http://schemas.microsoft.com/office/drawing/2015/9/8/chartex" xmlns:cx2="http://schemas.microsoft.com/office/drawing/2015/10/21/chartex" xmlns:cx3="http://schemas.microsoft.com/office/drawing/2016/5/9/chartex" xmlns:cx4="http://schemas.microsoft.com/office/drawing/2016/5/10/chartex" xmlns:cx5="http://schemas.microsoft.com/office/drawing/2016/5/11/chartex" xmlns:cx6="http://schemas.microsoft.com/office/drawing/2016/5/12/chartex" xmlns:cx7="http://schemas.microsoft.com/office/drawing/2016/5/13/chartex" xmlns:cx8="http://schemas.microsoft.com/office/drawing/2016/5/14/chartex" xmlns:mc="http://schemas.openxmlformats.org/markup-compatibility/2006" xmlns:aink="http://schemas.microsoft.com/office/drawing/2016/ink" xmlns:am3d="http://schemas.microsoft.com/office/drawing/2017/model3d" xmlns:o="urn:schemas-microsoft-com:office:office" xmlns:r="http://schemas.openxmlformats.org/officeDocument/2006/relationships" xmlns:m="http://schemas.openxmlformats.org/officeDocument/2006/math" xmlns:v="urn:schemas-microsoft-com:vml" xmlns:wp14="http://schemas.microsoft.com/office/word/2010/wordprocessingDrawing" xmlns:wp="http://schemas.openxmlformats.org/drawingml/2006/wordprocessingDrawing" xmlns:w10="urn:schemas-microsoft-com:office:word" xmlns:w="http://schemas.openxmlformats.org/wordprocessingml/2006/main" xmlns:w14="http://schemas.microsoft.com/office/word/2010/wordml" xmlns:w15="http://schemas.microsoft.com/office/word/2012/wordml" xmlns:w16cex="http://schemas.microsoft.com/office/word/2018/wordml/cex" xmlns:w16cid="http://schemas.microsoft.com/office/word/2016/wordml/cid" xmlns:w16="http://schemas.microsoft.com/office/word/2018/wordml" xmlns:w16se="http://schemas.microsoft.com/office/word/2015/wordml/symex" xmlns:wpg="http://schemas.microsoft.com/office/word/2010/wordprocessingGroup" xmlns:wpi="http://schemas.microsoft.com/office/word/2010/wordprocessingInk" xmlns:wne="http://schemas.microsoft.com/office/word/2006/wordml" xmlns:wps="http://schemas.microsoft.com/office/word/2010/wordprocessingShape" mc:Ignorable="w14 w15 w16se w16cid w16 w16cex wp14">
-  <w:p>
-    <w:pPr>
-      <w:pStyle w:val="Footer"/>
-    </w:pPr>
-  </w:p>
-</w:ftr>
-</file>
-
 <file path=word/footnotes.xml><?xml version="1.0" encoding="utf-8"?>
 <w:footnotes xmlns:wpc="http://schemas.microsoft.com/office/word/2010/wordprocessingCanvas" xmlns:cx="http://schemas.microsoft.com/office/drawing/2014/chartex" xmlns:cx1="http://schemas.microsoft.com/office/drawing/2015/9/8/chartex" xmlns:cx2="http://schemas.microsoft.com/office/drawing/2015/10/21/chartex" xmlns:cx3="http://schemas.microsoft.com/office/drawing/2016/5/9/chartex" xmlns:cx4="http://schemas.microsoft.com/office/drawing/2016/5/10/chartex" xmlns:cx5="http://schemas.microsoft.com/office/drawing/2016/5/11/chartex" xmlns:cx6="http://schemas.microsoft.com/office/drawing/2016/5/12/chartex" xmlns:cx7="http://schemas.microsoft.com/office/drawing/2016/5/13/chartex" xmlns:cx8="http://schemas.microsoft.com/office/drawing/2016/5/14/chartex" xmlns:mc="http://schemas.openxmlformats.org/markup-compatibility/2006" xmlns:aink="http://schemas.microsoft.com/office/drawing/2016/ink" xmlns:am3d="http://schemas.microsoft.com/office/drawing/2017/model3d" xmlns:o="urn:schemas-microsoft-com:office:office" xmlns:r="http://schemas.openxmlformats.org/officeDocument/2006/relationships" xmlns:m="http://schemas.openxmlformats.org/officeDocument/2006/math" xmlns:v="urn:schemas-microsoft-com:vml" xmlns:wp14="http://schemas.microsoft.com/office/word/2010/wordprocessingDrawing" xmlns:wp="http://schemas.openxmlformats.org/drawingml/2006/wordprocessingDrawing" xmlns:w10="urn:schemas-microsoft-com:office:word" xmlns:w="http://schemas.openxmlformats.org/wordprocessingml/2006/main" xmlns:w14="http://schemas.microsoft.com/office/word/2010/wordml" xmlns:w15="http://schemas.microsoft.com/office/word/2012/wordml" xmlns:w16cex="http://schemas.microsoft.com/office/word/2018/wordml/cex" xmlns:w16cid="http://schemas.microsoft.com/office/word/2016/wordml/cid" xmlns:w16="http://schemas.microsoft.com/office/word/2018/wordml" xmlns:w16se="http://schemas.microsoft.com/office/word/2015/wordml/symex" xmlns:wpg="http://schemas.microsoft.com/office/word/2010/wordprocessingGroup" xmlns:wpi="http://schemas.microsoft.com/office/word/2010/wordprocessingInk" xmlns:wne="http://schemas.microsoft.com/office/word/2006/wordml" xmlns:wps="http://schemas.microsoft.com/office/word/2010/wordprocessingShape" mc:Ignorable="w14 w15 w16se w16cid w16 w16cex wp14">
   <w:footnote w:type="separator" w:id="-1">
@@ -2892,16 +3641,6 @@
 </file>
 
 <file path=word/header1.xml><?xml version="1.0" encoding="utf-8"?>
-<w:hdr xmlns:wpc="http://schemas.microsoft.com/office/word/2010/wordprocessingCanvas" xmlns:cx="http://schemas.microsoft.com/office/drawing/2014/chartex" xmlns:cx1="http://schemas.microsoft.com/office/drawing/2015/9/8/chartex" xmlns:cx2="http://schemas.microsoft.com/office/drawing/2015/10/21/chartex" xmlns:cx3="http://schemas.microsoft.com/office/drawing/2016/5/9/chartex" xmlns:cx4="http://schemas.microsoft.com/office/drawing/2016/5/10/chartex" xmlns:cx5="http://schemas.microsoft.com/office/drawing/2016/5/11/chartex" xmlns:cx6="http://schemas.microsoft.com/office/drawing/2016/5/12/chartex" xmlns:cx7="http://schemas.microsoft.com/office/drawing/2016/5/13/chartex" xmlns:cx8="http://schemas.microsoft.com/office/drawing/2016/5/14/chartex" xmlns:mc="http://schemas.openxmlformats.org/markup-compatibility/2006" xmlns:aink="http://schemas.microsoft.com/office/drawing/2016/ink" xmlns:am3d="http://schemas.microsoft.com/office/drawing/2017/model3d" xmlns:o="urn:schemas-microsoft-com:office:office" xmlns:r="http://schemas.openxmlformats.org/officeDocument/2006/relationships" xmlns:m="http://schemas.openxmlformats.org/officeDocument/2006/math" xmlns:v="urn:schemas-microsoft-com:vml" xmlns:wp14="http://schemas.microsoft.com/office/word/2010/wordprocessingDrawing" xmlns:wp="http://schemas.openxmlformats.org/drawingml/2006/wordprocessingDrawing" xmlns:w10="urn:schemas-microsoft-com:office:word" xmlns:w="http://schemas.openxmlformats.org/wordprocessingml/2006/main" xmlns:w14="http://schemas.microsoft.com/office/word/2010/wordml" xmlns:w15="http://schemas.microsoft.com/office/word/2012/wordml" xmlns:w16cex="http://schemas.microsoft.com/office/word/2018/wordml/cex" xmlns:w16cid="http://schemas.microsoft.com/office/word/2016/wordml/cid" xmlns:w16="http://schemas.microsoft.com/office/word/2018/wordml" xmlns:w16se="http://schemas.microsoft.com/office/word/2015/wordml/symex" xmlns:wpg="http://schemas.microsoft.com/office/word/2010/wordprocessingGroup" xmlns:wpi="http://schemas.microsoft.com/office/word/2010/wordprocessingInk" xmlns:wne="http://schemas.microsoft.com/office/word/2006/wordml" xmlns:wps="http://schemas.microsoft.com/office/word/2010/wordprocessingShape" mc:Ignorable="w14 w15 w16se w16cid w16 w16cex wp14">
-  <w:p>
-    <w:pPr>
-      <w:pStyle w:val="Header"/>
-    </w:pPr>
-  </w:p>
-</w:hdr>
-</file>
-
-<file path=word/header2.xml><?xml version="1.0" encoding="utf-8"?>
 <w:hdr xmlns:wpc="http://schemas.microsoft.com/office/word/2010/wordprocessingCanvas" xmlns:cx="http://schemas.microsoft.com/office/drawing/2014/chartex" xmlns:cx1="http://schemas.microsoft.com/office/drawing/2015/9/8/chartex" xmlns:cx2="http://schemas.microsoft.com/office/drawing/2015/10/21/chartex" xmlns:cx3="http://schemas.microsoft.com/office/drawing/2016/5/9/chartex" xmlns:cx4="http://schemas.microsoft.com/office/drawing/2016/5/10/chartex" xmlns:cx5="http://schemas.microsoft.com/office/drawing/2016/5/11/chartex" xmlns:cx6="http://schemas.microsoft.com/office/drawing/2016/5/12/chartex" xmlns:cx7="http://schemas.microsoft.com/office/drawing/2016/5/13/chartex" xmlns:cx8="http://schemas.microsoft.com/office/drawing/2016/5/14/chartex" xmlns:mc="http://schemas.openxmlformats.org/markup-compatibility/2006" xmlns:aink="http://schemas.microsoft.com/office/drawing/2016/ink" xmlns:am3d="http://schemas.microsoft.com/office/drawing/2017/model3d" xmlns:o="urn:schemas-microsoft-com:office:office" xmlns:r="http://schemas.openxmlformats.org/officeDocument/2006/relationships" xmlns:m="http://schemas.openxmlformats.org/officeDocument/2006/math" xmlns:v="urn:schemas-microsoft-com:vml" xmlns:wp14="http://schemas.microsoft.com/office/word/2010/wordprocessingDrawing" xmlns:wp="http://schemas.openxmlformats.org/drawingml/2006/wordprocessingDrawing" xmlns:w10="urn:schemas-microsoft-com:office:word" xmlns:w="http://schemas.openxmlformats.org/wordprocessingml/2006/main" xmlns:w14="http://schemas.microsoft.com/office/word/2010/wordml" xmlns:w15="http://schemas.microsoft.com/office/word/2012/wordml" xmlns:w16cex="http://schemas.microsoft.com/office/word/2018/wordml/cex" xmlns:w16cid="http://schemas.microsoft.com/office/word/2016/wordml/cid" xmlns:w16="http://schemas.microsoft.com/office/word/2018/wordml" xmlns:w16se="http://schemas.microsoft.com/office/word/2015/wordml/symex" xmlns:wpg="http://schemas.microsoft.com/office/word/2010/wordprocessingGroup" xmlns:wpi="http://schemas.microsoft.com/office/word/2010/wordprocessingInk" xmlns:wne="http://schemas.microsoft.com/office/word/2006/wordml" xmlns:wps="http://schemas.microsoft.com/office/word/2010/wordprocessingShape" mc:Ignorable="w14 w15 w16se w16cid w16 w16cex wp14">
   <w:p>
     <w:pPr>
@@ -2921,19 +3660,235 @@
 </w:hdr>
 </file>
 
-<file path=word/header3.xml><?xml version="1.0" encoding="utf-8"?>
-<w:hdr xmlns:wpc="http://schemas.microsoft.com/office/word/2010/wordprocessingCanvas" xmlns:cx="http://schemas.microsoft.com/office/drawing/2014/chartex" xmlns:cx1="http://schemas.microsoft.com/office/drawing/2015/9/8/chartex" xmlns:cx2="http://schemas.microsoft.com/office/drawing/2015/10/21/chartex" xmlns:cx3="http://schemas.microsoft.com/office/drawing/2016/5/9/chartex" xmlns:cx4="http://schemas.microsoft.com/office/drawing/2016/5/10/chartex" xmlns:cx5="http://schemas.microsoft.com/office/drawing/2016/5/11/chartex" xmlns:cx6="http://schemas.microsoft.com/office/drawing/2016/5/12/chartex" xmlns:cx7="http://schemas.microsoft.com/office/drawing/2016/5/13/chartex" xmlns:cx8="http://schemas.microsoft.com/office/drawing/2016/5/14/chartex" xmlns:mc="http://schemas.openxmlformats.org/markup-compatibility/2006" xmlns:aink="http://schemas.microsoft.com/office/drawing/2016/ink" xmlns:am3d="http://schemas.microsoft.com/office/drawing/2017/model3d" xmlns:o="urn:schemas-microsoft-com:office:office" xmlns:r="http://schemas.openxmlformats.org/officeDocument/2006/relationships" xmlns:m="http://schemas.openxmlformats.org/officeDocument/2006/math" xmlns:v="urn:schemas-microsoft-com:vml" xmlns:wp14="http://schemas.microsoft.com/office/word/2010/wordprocessingDrawing" xmlns:wp="http://schemas.openxmlformats.org/drawingml/2006/wordprocessingDrawing" xmlns:w10="urn:schemas-microsoft-com:office:word" xmlns:w="http://schemas.openxmlformats.org/wordprocessingml/2006/main" xmlns:w14="http://schemas.microsoft.com/office/word/2010/wordml" xmlns:w15="http://schemas.microsoft.com/office/word/2012/wordml" xmlns:w16cex="http://schemas.microsoft.com/office/word/2018/wordml/cex" xmlns:w16cid="http://schemas.microsoft.com/office/word/2016/wordml/cid" xmlns:w16="http://schemas.microsoft.com/office/word/2018/wordml" xmlns:w16se="http://schemas.microsoft.com/office/word/2015/wordml/symex" xmlns:wpg="http://schemas.microsoft.com/office/word/2010/wordprocessingGroup" xmlns:wpi="http://schemas.microsoft.com/office/word/2010/wordprocessingInk" xmlns:wne="http://schemas.microsoft.com/office/word/2006/wordml" xmlns:wps="http://schemas.microsoft.com/office/word/2010/wordprocessingShape" mc:Ignorable="w14 w15 w16se w16cid w16 w16cex wp14">
-  <w:p>
-    <w:pPr>
-      <w:pStyle w:val="Header"/>
-    </w:pPr>
-  </w:p>
-</w:hdr>
-</file>
-
 <file path=word/numbering.xml><?xml version="1.0" encoding="utf-8"?>
 <w:numbering xmlns:wpc="http://schemas.microsoft.com/office/word/2010/wordprocessingCanvas" xmlns:cx="http://schemas.microsoft.com/office/drawing/2014/chartex" xmlns:cx1="http://schemas.microsoft.com/office/drawing/2015/9/8/chartex" xmlns:cx2="http://schemas.microsoft.com/office/drawing/2015/10/21/chartex" xmlns:cx3="http://schemas.microsoft.com/office/drawing/2016/5/9/chartex" xmlns:cx4="http://schemas.microsoft.com/office/drawing/2016/5/10/chartex" xmlns:cx5="http://schemas.microsoft.com/office/drawing/2016/5/11/chartex" xmlns:cx6="http://schemas.microsoft.com/office/drawing/2016/5/12/chartex" xmlns:cx7="http://schemas.microsoft.com/office/drawing/2016/5/13/chartex" xmlns:cx8="http://schemas.microsoft.com/office/drawing/2016/5/14/chartex" xmlns:mc="http://schemas.openxmlformats.org/markup-compatibility/2006" xmlns:aink="http://schemas.microsoft.com/office/drawing/2016/ink" xmlns:am3d="http://schemas.microsoft.com/office/drawing/2017/model3d" xmlns:o="urn:schemas-microsoft-com:office:office" xmlns:r="http://schemas.openxmlformats.org/officeDocument/2006/relationships" xmlns:m="http://schemas.openxmlformats.org/officeDocument/2006/math" xmlns:v="urn:schemas-microsoft-com:vml" xmlns:wp14="http://schemas.microsoft.com/office/word/2010/wordprocessingDrawing" xmlns:wp="http://schemas.openxmlformats.org/drawingml/2006/wordprocessingDrawing" xmlns:w10="urn:schemas-microsoft-com:office:word" xmlns:w="http://schemas.openxmlformats.org/wordprocessingml/2006/main" xmlns:w14="http://schemas.microsoft.com/office/word/2010/wordml" xmlns:w15="http://schemas.microsoft.com/office/word/2012/wordml" xmlns:w16cex="http://schemas.microsoft.com/office/word/2018/wordml/cex" xmlns:w16cid="http://schemas.microsoft.com/office/word/2016/wordml/cid" xmlns:w16="http://schemas.microsoft.com/office/word/2018/wordml" xmlns:w16se="http://schemas.microsoft.com/office/word/2015/wordml/symex" xmlns:wpg="http://schemas.microsoft.com/office/word/2010/wordprocessingGroup" xmlns:wpi="http://schemas.microsoft.com/office/word/2010/wordprocessingInk" xmlns:wne="http://schemas.microsoft.com/office/word/2006/wordml" xmlns:wps="http://schemas.microsoft.com/office/word/2010/wordprocessingShape" mc:Ignorable="w14 w15 w16se w16cid w16 w16cex wp14">
   <w:abstractNum w:abstractNumId="0" w15:restartNumberingAfterBreak="0">
+    <w:nsid w:val="01537EA8"/>
+    <w:multiLevelType w:val="hybridMultilevel"/>
+    <w:tmpl w:val="A5F2DD7E"/>
+    <w:lvl w:ilvl="0" w:tplc="0809000F">
+      <w:start w:val="1"/>
+      <w:numFmt w:val="decimal"/>
+      <w:lvlText w:val="%1."/>
+      <w:lvlJc w:val="left"/>
+      <w:pPr>
+        <w:ind w:left="360" w:hanging="360"/>
+      </w:pPr>
+      <w:rPr>
+        <w:rFonts w:hint="default"/>
+      </w:rPr>
+    </w:lvl>
+    <w:lvl w:ilvl="1" w:tplc="08090003" w:tentative="1">
+      <w:start w:val="1"/>
+      <w:numFmt w:val="bullet"/>
+      <w:lvlText w:val="o"/>
+      <w:lvlJc w:val="left"/>
+      <w:pPr>
+        <w:ind w:left="1080" w:hanging="360"/>
+      </w:pPr>
+      <w:rPr>
+        <w:rFonts w:ascii="Courier New" w:hAnsi="Courier New" w:cs="Courier New" w:hint="default"/>
+      </w:rPr>
+    </w:lvl>
+    <w:lvl w:ilvl="2" w:tplc="08090005" w:tentative="1">
+      <w:start w:val="1"/>
+      <w:numFmt w:val="bullet"/>
+      <w:lvlText w:val=""/>
+      <w:lvlJc w:val="left"/>
+      <w:pPr>
+        <w:ind w:left="1800" w:hanging="360"/>
+      </w:pPr>
+      <w:rPr>
+        <w:rFonts w:ascii="Wingdings" w:hAnsi="Wingdings" w:hint="default"/>
+      </w:rPr>
+    </w:lvl>
+    <w:lvl w:ilvl="3" w:tplc="08090001" w:tentative="1">
+      <w:start w:val="1"/>
+      <w:numFmt w:val="bullet"/>
+      <w:lvlText w:val=""/>
+      <w:lvlJc w:val="left"/>
+      <w:pPr>
+        <w:ind w:left="2520" w:hanging="360"/>
+      </w:pPr>
+      <w:rPr>
+        <w:rFonts w:ascii="Symbol" w:hAnsi="Symbol" w:hint="default"/>
+      </w:rPr>
+    </w:lvl>
+    <w:lvl w:ilvl="4" w:tplc="08090003" w:tentative="1">
+      <w:start w:val="1"/>
+      <w:numFmt w:val="bullet"/>
+      <w:lvlText w:val="o"/>
+      <w:lvlJc w:val="left"/>
+      <w:pPr>
+        <w:ind w:left="3240" w:hanging="360"/>
+      </w:pPr>
+      <w:rPr>
+        <w:rFonts w:ascii="Courier New" w:hAnsi="Courier New" w:cs="Courier New" w:hint="default"/>
+      </w:rPr>
+    </w:lvl>
+    <w:lvl w:ilvl="5" w:tplc="08090005" w:tentative="1">
+      <w:start w:val="1"/>
+      <w:numFmt w:val="bullet"/>
+      <w:lvlText w:val=""/>
+      <w:lvlJc w:val="left"/>
+      <w:pPr>
+        <w:ind w:left="3960" w:hanging="360"/>
+      </w:pPr>
+      <w:rPr>
+        <w:rFonts w:ascii="Wingdings" w:hAnsi="Wingdings" w:hint="default"/>
+      </w:rPr>
+    </w:lvl>
+    <w:lvl w:ilvl="6" w:tplc="08090001" w:tentative="1">
+      <w:start w:val="1"/>
+      <w:numFmt w:val="bullet"/>
+      <w:lvlText w:val=""/>
+      <w:lvlJc w:val="left"/>
+      <w:pPr>
+        <w:ind w:left="4680" w:hanging="360"/>
+      </w:pPr>
+      <w:rPr>
+        <w:rFonts w:ascii="Symbol" w:hAnsi="Symbol" w:hint="default"/>
+      </w:rPr>
+    </w:lvl>
+    <w:lvl w:ilvl="7" w:tplc="08090003" w:tentative="1">
+      <w:start w:val="1"/>
+      <w:numFmt w:val="bullet"/>
+      <w:lvlText w:val="o"/>
+      <w:lvlJc w:val="left"/>
+      <w:pPr>
+        <w:ind w:left="5400" w:hanging="360"/>
+      </w:pPr>
+      <w:rPr>
+        <w:rFonts w:ascii="Courier New" w:hAnsi="Courier New" w:cs="Courier New" w:hint="default"/>
+      </w:rPr>
+    </w:lvl>
+    <w:lvl w:ilvl="8" w:tplc="08090005" w:tentative="1">
+      <w:start w:val="1"/>
+      <w:numFmt w:val="bullet"/>
+      <w:lvlText w:val=""/>
+      <w:lvlJc w:val="left"/>
+      <w:pPr>
+        <w:ind w:left="6120" w:hanging="360"/>
+      </w:pPr>
+      <w:rPr>
+        <w:rFonts w:ascii="Wingdings" w:hAnsi="Wingdings" w:hint="default"/>
+      </w:rPr>
+    </w:lvl>
+  </w:abstractNum>
+  <w:abstractNum w:abstractNumId="1" w15:restartNumberingAfterBreak="0">
+    <w:nsid w:val="05857CB4"/>
+    <w:multiLevelType w:val="hybridMultilevel"/>
+    <w:tmpl w:val="B3542CF4"/>
+    <w:lvl w:ilvl="0" w:tplc="08090001">
+      <w:start w:val="1"/>
+      <w:numFmt w:val="bullet"/>
+      <w:lvlText w:val=""/>
+      <w:lvlJc w:val="left"/>
+      <w:pPr>
+        <w:ind w:left="360" w:hanging="360"/>
+      </w:pPr>
+      <w:rPr>
+        <w:rFonts w:ascii="Symbol" w:hAnsi="Symbol" w:hint="default"/>
+      </w:rPr>
+    </w:lvl>
+    <w:lvl w:ilvl="1" w:tplc="08090003" w:tentative="1">
+      <w:start w:val="1"/>
+      <w:numFmt w:val="bullet"/>
+      <w:lvlText w:val="o"/>
+      <w:lvlJc w:val="left"/>
+      <w:pPr>
+        <w:ind w:left="1080" w:hanging="360"/>
+      </w:pPr>
+      <w:rPr>
+        <w:rFonts w:ascii="Courier New" w:hAnsi="Courier New" w:cs="Courier New" w:hint="default"/>
+      </w:rPr>
+    </w:lvl>
+    <w:lvl w:ilvl="2" w:tplc="08090005" w:tentative="1">
+      <w:start w:val="1"/>
+      <w:numFmt w:val="bullet"/>
+      <w:lvlText w:val=""/>
+      <w:lvlJc w:val="left"/>
+      <w:pPr>
+        <w:ind w:left="1800" w:hanging="360"/>
+      </w:pPr>
+      <w:rPr>
+        <w:rFonts w:ascii="Wingdings" w:hAnsi="Wingdings" w:hint="default"/>
+      </w:rPr>
+    </w:lvl>
+    <w:lvl w:ilvl="3" w:tplc="08090001" w:tentative="1">
+      <w:start w:val="1"/>
+      <w:numFmt w:val="bullet"/>
+      <w:lvlText w:val=""/>
+      <w:lvlJc w:val="left"/>
+      <w:pPr>
+        <w:ind w:left="2520" w:hanging="360"/>
+      </w:pPr>
+      <w:rPr>
+        <w:rFonts w:ascii="Symbol" w:hAnsi="Symbol" w:hint="default"/>
+      </w:rPr>
+    </w:lvl>
+    <w:lvl w:ilvl="4" w:tplc="08090003" w:tentative="1">
+      <w:start w:val="1"/>
+      <w:numFmt w:val="bullet"/>
+      <w:lvlText w:val="o"/>
+      <w:lvlJc w:val="left"/>
+      <w:pPr>
+        <w:ind w:left="3240" w:hanging="360"/>
+      </w:pPr>
+      <w:rPr>
+        <w:rFonts w:ascii="Courier New" w:hAnsi="Courier New" w:cs="Courier New" w:hint="default"/>
+      </w:rPr>
+    </w:lvl>
+    <w:lvl w:ilvl="5" w:tplc="08090005" w:tentative="1">
+      <w:start w:val="1"/>
+      <w:numFmt w:val="bullet"/>
+      <w:lvlText w:val=""/>
+      <w:lvlJc w:val="left"/>
+      <w:pPr>
+        <w:ind w:left="3960" w:hanging="360"/>
+      </w:pPr>
+      <w:rPr>
+        <w:rFonts w:ascii="Wingdings" w:hAnsi="Wingdings" w:hint="default"/>
+      </w:rPr>
+    </w:lvl>
+    <w:lvl w:ilvl="6" w:tplc="08090001" w:tentative="1">
+      <w:start w:val="1"/>
+      <w:numFmt w:val="bullet"/>
+      <w:lvlText w:val=""/>
+      <w:lvlJc w:val="left"/>
+      <w:pPr>
+        <w:ind w:left="4680" w:hanging="360"/>
+      </w:pPr>
+      <w:rPr>
+        <w:rFonts w:ascii="Symbol" w:hAnsi="Symbol" w:hint="default"/>
+      </w:rPr>
+    </w:lvl>
+    <w:lvl w:ilvl="7" w:tplc="08090003" w:tentative="1">
+      <w:start w:val="1"/>
+      <w:numFmt w:val="bullet"/>
+      <w:lvlText w:val="o"/>
+      <w:lvlJc w:val="left"/>
+      <w:pPr>
+        <w:ind w:left="5400" w:hanging="360"/>
+      </w:pPr>
+      <w:rPr>
+        <w:rFonts w:ascii="Courier New" w:hAnsi="Courier New" w:cs="Courier New" w:hint="default"/>
+      </w:rPr>
+    </w:lvl>
+    <w:lvl w:ilvl="8" w:tplc="08090005" w:tentative="1">
+      <w:start w:val="1"/>
+      <w:numFmt w:val="bullet"/>
+      <w:lvlText w:val=""/>
+      <w:lvlJc w:val="left"/>
+      <w:pPr>
+        <w:ind w:left="6120" w:hanging="360"/>
+      </w:pPr>
+      <w:rPr>
+        <w:rFonts w:ascii="Wingdings" w:hAnsi="Wingdings" w:hint="default"/>
+      </w:rPr>
+    </w:lvl>
+  </w:abstractNum>
+  <w:abstractNum w:abstractNumId="2" w15:restartNumberingAfterBreak="0">
     <w:nsid w:val="1482775B"/>
     <w:multiLevelType w:val="multilevel"/>
     <w:tmpl w:val="72C8F5F6"/>
@@ -3028,7 +3983,120 @@
       </w:pPr>
     </w:lvl>
   </w:abstractNum>
-  <w:abstractNum w:abstractNumId="1" w15:restartNumberingAfterBreak="0">
+  <w:abstractNum w:abstractNumId="3" w15:restartNumberingAfterBreak="0">
+    <w:nsid w:val="27837B13"/>
+    <w:multiLevelType w:val="hybridMultilevel"/>
+    <w:tmpl w:val="BBCCFB08"/>
+    <w:lvl w:ilvl="0" w:tplc="0809000F">
+      <w:start w:val="1"/>
+      <w:numFmt w:val="decimal"/>
+      <w:lvlText w:val="%1."/>
+      <w:lvlJc w:val="left"/>
+      <w:pPr>
+        <w:ind w:left="720" w:hanging="360"/>
+      </w:pPr>
+      <w:rPr>
+        <w:rFonts w:hint="default"/>
+      </w:rPr>
+    </w:lvl>
+    <w:lvl w:ilvl="1" w:tplc="08090003" w:tentative="1">
+      <w:start w:val="1"/>
+      <w:numFmt w:val="bullet"/>
+      <w:lvlText w:val="o"/>
+      <w:lvlJc w:val="left"/>
+      <w:pPr>
+        <w:ind w:left="1440" w:hanging="360"/>
+      </w:pPr>
+      <w:rPr>
+        <w:rFonts w:ascii="Courier New" w:hAnsi="Courier New" w:cs="Courier New" w:hint="default"/>
+      </w:rPr>
+    </w:lvl>
+    <w:lvl w:ilvl="2" w:tplc="08090005" w:tentative="1">
+      <w:start w:val="1"/>
+      <w:numFmt w:val="bullet"/>
+      <w:lvlText w:val=""/>
+      <w:lvlJc w:val="left"/>
+      <w:pPr>
+        <w:ind w:left="2160" w:hanging="360"/>
+      </w:pPr>
+      <w:rPr>
+        <w:rFonts w:ascii="Wingdings" w:hAnsi="Wingdings" w:hint="default"/>
+      </w:rPr>
+    </w:lvl>
+    <w:lvl w:ilvl="3" w:tplc="08090001" w:tentative="1">
+      <w:start w:val="1"/>
+      <w:numFmt w:val="bullet"/>
+      <w:lvlText w:val=""/>
+      <w:lvlJc w:val="left"/>
+      <w:pPr>
+        <w:ind w:left="2880" w:hanging="360"/>
+      </w:pPr>
+      <w:rPr>
+        <w:rFonts w:ascii="Symbol" w:hAnsi="Symbol" w:hint="default"/>
+      </w:rPr>
+    </w:lvl>
+    <w:lvl w:ilvl="4" w:tplc="08090003" w:tentative="1">
+      <w:start w:val="1"/>
+      <w:numFmt w:val="bullet"/>
+      <w:lvlText w:val="o"/>
+      <w:lvlJc w:val="left"/>
+      <w:pPr>
+        <w:ind w:left="3600" w:hanging="360"/>
+      </w:pPr>
+      <w:rPr>
+        <w:rFonts w:ascii="Courier New" w:hAnsi="Courier New" w:cs="Courier New" w:hint="default"/>
+      </w:rPr>
+    </w:lvl>
+    <w:lvl w:ilvl="5" w:tplc="08090005" w:tentative="1">
+      <w:start w:val="1"/>
+      <w:numFmt w:val="bullet"/>
+      <w:lvlText w:val=""/>
+      <w:lvlJc w:val="left"/>
+      <w:pPr>
+        <w:ind w:left="4320" w:hanging="360"/>
+      </w:pPr>
+      <w:rPr>
+        <w:rFonts w:ascii="Wingdings" w:hAnsi="Wingdings" w:hint="default"/>
+      </w:rPr>
+    </w:lvl>
+    <w:lvl w:ilvl="6" w:tplc="08090001" w:tentative="1">
+      <w:start w:val="1"/>
+      <w:numFmt w:val="bullet"/>
+      <w:lvlText w:val=""/>
+      <w:lvlJc w:val="left"/>
+      <w:pPr>
+        <w:ind w:left="5040" w:hanging="360"/>
+      </w:pPr>
+      <w:rPr>
+        <w:rFonts w:ascii="Symbol" w:hAnsi="Symbol" w:hint="default"/>
+      </w:rPr>
+    </w:lvl>
+    <w:lvl w:ilvl="7" w:tplc="08090003" w:tentative="1">
+      <w:start w:val="1"/>
+      <w:numFmt w:val="bullet"/>
+      <w:lvlText w:val="o"/>
+      <w:lvlJc w:val="left"/>
+      <w:pPr>
+        <w:ind w:left="5760" w:hanging="360"/>
+      </w:pPr>
+      <w:rPr>
+        <w:rFonts w:ascii="Courier New" w:hAnsi="Courier New" w:cs="Courier New" w:hint="default"/>
+      </w:rPr>
+    </w:lvl>
+    <w:lvl w:ilvl="8" w:tplc="08090005" w:tentative="1">
+      <w:start w:val="1"/>
+      <w:numFmt w:val="bullet"/>
+      <w:lvlText w:val=""/>
+      <w:lvlJc w:val="left"/>
+      <w:pPr>
+        <w:ind w:left="6480" w:hanging="360"/>
+      </w:pPr>
+      <w:rPr>
+        <w:rFonts w:ascii="Wingdings" w:hAnsi="Wingdings" w:hint="default"/>
+      </w:rPr>
+    </w:lvl>
+  </w:abstractNum>
+  <w:abstractNum w:abstractNumId="4" w15:restartNumberingAfterBreak="0">
     <w:nsid w:val="32F94486"/>
     <w:multiLevelType w:val="hybridMultilevel"/>
     <w:tmpl w:val="FE3E3402"/>
@@ -3141,98 +4209,223 @@
       </w:rPr>
     </w:lvl>
   </w:abstractNum>
+  <w:abstractNum w:abstractNumId="5" w15:restartNumberingAfterBreak="0">
+    <w:nsid w:val="455E7226"/>
+    <w:multiLevelType w:val="hybridMultilevel"/>
+    <w:tmpl w:val="C9FC6D78"/>
+    <w:lvl w:ilvl="0" w:tplc="08090001">
+      <w:start w:val="1"/>
+      <w:numFmt w:val="bullet"/>
+      <w:lvlText w:val=""/>
+      <w:lvlJc w:val="left"/>
+      <w:pPr>
+        <w:ind w:left="720" w:hanging="360"/>
+      </w:pPr>
+      <w:rPr>
+        <w:rFonts w:ascii="Symbol" w:hAnsi="Symbol" w:hint="default"/>
+      </w:rPr>
+    </w:lvl>
+    <w:lvl w:ilvl="1" w:tplc="08090003" w:tentative="1">
+      <w:start w:val="1"/>
+      <w:numFmt w:val="bullet"/>
+      <w:lvlText w:val="o"/>
+      <w:lvlJc w:val="left"/>
+      <w:pPr>
+        <w:ind w:left="1440" w:hanging="360"/>
+      </w:pPr>
+      <w:rPr>
+        <w:rFonts w:ascii="Courier New" w:hAnsi="Courier New" w:cs="Courier New" w:hint="default"/>
+      </w:rPr>
+    </w:lvl>
+    <w:lvl w:ilvl="2" w:tplc="08090005" w:tentative="1">
+      <w:start w:val="1"/>
+      <w:numFmt w:val="bullet"/>
+      <w:lvlText w:val=""/>
+      <w:lvlJc w:val="left"/>
+      <w:pPr>
+        <w:ind w:left="2160" w:hanging="360"/>
+      </w:pPr>
+      <w:rPr>
+        <w:rFonts w:ascii="Wingdings" w:hAnsi="Wingdings" w:hint="default"/>
+      </w:rPr>
+    </w:lvl>
+    <w:lvl w:ilvl="3" w:tplc="08090001" w:tentative="1">
+      <w:start w:val="1"/>
+      <w:numFmt w:val="bullet"/>
+      <w:lvlText w:val=""/>
+      <w:lvlJc w:val="left"/>
+      <w:pPr>
+        <w:ind w:left="2880" w:hanging="360"/>
+      </w:pPr>
+      <w:rPr>
+        <w:rFonts w:ascii="Symbol" w:hAnsi="Symbol" w:hint="default"/>
+      </w:rPr>
+    </w:lvl>
+    <w:lvl w:ilvl="4" w:tplc="08090003" w:tentative="1">
+      <w:start w:val="1"/>
+      <w:numFmt w:val="bullet"/>
+      <w:lvlText w:val="o"/>
+      <w:lvlJc w:val="left"/>
+      <w:pPr>
+        <w:ind w:left="3600" w:hanging="360"/>
+      </w:pPr>
+      <w:rPr>
+        <w:rFonts w:ascii="Courier New" w:hAnsi="Courier New" w:cs="Courier New" w:hint="default"/>
+      </w:rPr>
+    </w:lvl>
+    <w:lvl w:ilvl="5" w:tplc="08090005" w:tentative="1">
+      <w:start w:val="1"/>
+      <w:numFmt w:val="bullet"/>
+      <w:lvlText w:val=""/>
+      <w:lvlJc w:val="left"/>
+      <w:pPr>
+        <w:ind w:left="4320" w:hanging="360"/>
+      </w:pPr>
+      <w:rPr>
+        <w:rFonts w:ascii="Wingdings" w:hAnsi="Wingdings" w:hint="default"/>
+      </w:rPr>
+    </w:lvl>
+    <w:lvl w:ilvl="6" w:tplc="08090001" w:tentative="1">
+      <w:start w:val="1"/>
+      <w:numFmt w:val="bullet"/>
+      <w:lvlText w:val=""/>
+      <w:lvlJc w:val="left"/>
+      <w:pPr>
+        <w:ind w:left="5040" w:hanging="360"/>
+      </w:pPr>
+      <w:rPr>
+        <w:rFonts w:ascii="Symbol" w:hAnsi="Symbol" w:hint="default"/>
+      </w:rPr>
+    </w:lvl>
+    <w:lvl w:ilvl="7" w:tplc="08090003" w:tentative="1">
+      <w:start w:val="1"/>
+      <w:numFmt w:val="bullet"/>
+      <w:lvlText w:val="o"/>
+      <w:lvlJc w:val="left"/>
+      <w:pPr>
+        <w:ind w:left="5760" w:hanging="360"/>
+      </w:pPr>
+      <w:rPr>
+        <w:rFonts w:ascii="Courier New" w:hAnsi="Courier New" w:cs="Courier New" w:hint="default"/>
+      </w:rPr>
+    </w:lvl>
+    <w:lvl w:ilvl="8" w:tplc="08090005" w:tentative="1">
+      <w:start w:val="1"/>
+      <w:numFmt w:val="bullet"/>
+      <w:lvlText w:val=""/>
+      <w:lvlJc w:val="left"/>
+      <w:pPr>
+        <w:ind w:left="6480" w:hanging="360"/>
+      </w:pPr>
+      <w:rPr>
+        <w:rFonts w:ascii="Wingdings" w:hAnsi="Wingdings" w:hint="default"/>
+      </w:rPr>
+    </w:lvl>
+  </w:abstractNum>
   <w:num w:numId="1">
-    <w:abstractNumId w:val="0"/>
+    <w:abstractNumId w:val="2"/>
   </w:num>
   <w:num w:numId="2">
-    <w:abstractNumId w:val="0"/>
+    <w:abstractNumId w:val="2"/>
   </w:num>
   <w:num w:numId="3">
-    <w:abstractNumId w:val="0"/>
+    <w:abstractNumId w:val="2"/>
   </w:num>
   <w:num w:numId="4">
-    <w:abstractNumId w:val="0"/>
+    <w:abstractNumId w:val="2"/>
   </w:num>
   <w:num w:numId="5">
-    <w:abstractNumId w:val="0"/>
+    <w:abstractNumId w:val="2"/>
   </w:num>
   <w:num w:numId="6">
-    <w:abstractNumId w:val="0"/>
+    <w:abstractNumId w:val="2"/>
   </w:num>
   <w:num w:numId="7">
-    <w:abstractNumId w:val="0"/>
+    <w:abstractNumId w:val="2"/>
   </w:num>
   <w:num w:numId="8">
-    <w:abstractNumId w:val="0"/>
+    <w:abstractNumId w:val="2"/>
   </w:num>
   <w:num w:numId="9">
-    <w:abstractNumId w:val="0"/>
+    <w:abstractNumId w:val="2"/>
   </w:num>
   <w:num w:numId="10">
-    <w:abstractNumId w:val="0"/>
+    <w:abstractNumId w:val="2"/>
   </w:num>
   <w:num w:numId="11">
-    <w:abstractNumId w:val="0"/>
+    <w:abstractNumId w:val="2"/>
   </w:num>
   <w:num w:numId="12">
-    <w:abstractNumId w:val="0"/>
+    <w:abstractNumId w:val="2"/>
   </w:num>
   <w:num w:numId="13">
-    <w:abstractNumId w:val="0"/>
+    <w:abstractNumId w:val="2"/>
   </w:num>
   <w:num w:numId="14">
-    <w:abstractNumId w:val="0"/>
+    <w:abstractNumId w:val="2"/>
   </w:num>
   <w:num w:numId="15">
-    <w:abstractNumId w:val="0"/>
+    <w:abstractNumId w:val="2"/>
   </w:num>
   <w:num w:numId="16">
-    <w:abstractNumId w:val="0"/>
+    <w:abstractNumId w:val="2"/>
   </w:num>
   <w:num w:numId="17">
-    <w:abstractNumId w:val="0"/>
+    <w:abstractNumId w:val="2"/>
   </w:num>
   <w:num w:numId="18">
-    <w:abstractNumId w:val="0"/>
+    <w:abstractNumId w:val="2"/>
   </w:num>
   <w:num w:numId="19">
-    <w:abstractNumId w:val="0"/>
+    <w:abstractNumId w:val="2"/>
   </w:num>
   <w:num w:numId="20">
-    <w:abstractNumId w:val="0"/>
+    <w:abstractNumId w:val="2"/>
   </w:num>
   <w:num w:numId="21">
-    <w:abstractNumId w:val="0"/>
+    <w:abstractNumId w:val="2"/>
   </w:num>
   <w:num w:numId="22">
-    <w:abstractNumId w:val="0"/>
+    <w:abstractNumId w:val="2"/>
   </w:num>
   <w:num w:numId="23">
-    <w:abstractNumId w:val="0"/>
+    <w:abstractNumId w:val="2"/>
   </w:num>
   <w:num w:numId="24">
-    <w:abstractNumId w:val="0"/>
+    <w:abstractNumId w:val="2"/>
   </w:num>
   <w:num w:numId="25">
-    <w:abstractNumId w:val="0"/>
+    <w:abstractNumId w:val="2"/>
   </w:num>
   <w:num w:numId="26">
-    <w:abstractNumId w:val="0"/>
+    <w:abstractNumId w:val="2"/>
   </w:num>
   <w:num w:numId="27">
-    <w:abstractNumId w:val="0"/>
+    <w:abstractNumId w:val="2"/>
   </w:num>
   <w:num w:numId="28">
-    <w:abstractNumId w:val="0"/>
+    <w:abstractNumId w:val="2"/>
   </w:num>
   <w:num w:numId="29">
-    <w:abstractNumId w:val="0"/>
+    <w:abstractNumId w:val="2"/>
   </w:num>
   <w:num w:numId="30">
-    <w:abstractNumId w:val="0"/>
+    <w:abstractNumId w:val="2"/>
   </w:num>
   <w:num w:numId="31">
+    <w:abstractNumId w:val="4"/>
+  </w:num>
+  <w:num w:numId="32">
+    <w:abstractNumId w:val="5"/>
+  </w:num>
+  <w:num w:numId="33">
+    <w:abstractNumId w:val="3"/>
+  </w:num>
+  <w:num w:numId="34">
     <w:abstractNumId w:val="1"/>
+  </w:num>
+  <w:num w:numId="35">
+    <w:abstractNumId w:val="0"/>
   </w:num>
 </w:numbering>
 </file>
@@ -4396,6 +5589,14 @@
       <w:contextualSpacing/>
     </w:pPr>
   </w:style>
+  <w:style w:type="paragraph" w:styleId="Bibliography">
+    <w:name w:val="Bibliography"/>
+    <w:basedOn w:val="Normal"/>
+    <w:next w:val="Normal"/>
+    <w:uiPriority w:val="37"/>
+    <w:unhideWhenUsed/>
+    <w:rsid w:val="000E2069"/>
+  </w:style>
 </w:styles>
 </file>
 
@@ -4715,11 +5916,38 @@
 </file>
 
 <file path=customXml/item1.xml><?xml version="1.0" encoding="utf-8"?>
-<b:Sources xmlns:b="http://schemas.openxmlformats.org/officeDocument/2006/bibliography" xmlns="http://schemas.openxmlformats.org/officeDocument/2006/bibliography" SelectedStyle="\APASixthEditionOfficeOnline.xsl" StyleName="APA" Version="6"/>
+<b:Sources xmlns:b="http://schemas.openxmlformats.org/officeDocument/2006/bibliography" xmlns="http://schemas.openxmlformats.org/officeDocument/2006/bibliography" SelectedStyle="\IEEE2006OfficeOnline.xsl" StyleName="IEEE" Version="2006">
+  <b:Source>
+    <b:Tag>Cor19</b:Tag>
+    <b:SourceType>InternetSite</b:SourceType>
+    <b:Guid>{E6F6109A-E899-4105-BCF2-C90C240AA8F4}</b:Guid>
+    <b:LCID>en-GB</b:LCID>
+    <b:Author>
+      <b:Author>
+        <b:NameList>
+          <b:Person>
+            <b:Last>Corberly</b:Last>
+            <b:First>Cohen</b:First>
+          </b:Person>
+        </b:NameList>
+      </b:Author>
+    </b:Author>
+    <b:Title>Discord has surpassed 250 million registered users</b:Title>
+    <b:ProductionCompany>TechSpot</b:ProductionCompany>
+    <b:Year>2019</b:Year>
+    <b:Month>May</b:Month>
+    <b:Day>13</b:Day>
+    <b:YearAccessed>2021</b:YearAccessed>
+    <b:MonthAccessed>February</b:MonthAccessed>
+    <b:DayAccessed>12</b:DayAccessed>
+    <b:URL>https://www.techspot.com/news/80064-discord-has-surpassed-250-million-registered-users.html</b:URL>
+    <b:RefOrder>1</b:RefOrder>
+  </b:Source>
+</b:Sources>
 </file>
 
 <file path=customXml/itemProps1.xml><?xml version="1.0" encoding="utf-8"?>
-<ds:datastoreItem xmlns:ds="http://schemas.openxmlformats.org/officeDocument/2006/customXml" ds:itemID="{18FBA2C9-F400-43A5-82A0-9E59626A4C30}">
+<ds:datastoreItem xmlns:ds="http://schemas.openxmlformats.org/officeDocument/2006/customXml" ds:itemID="{8DB83610-3132-4956-B65C-9EB82C1C651E}">
   <ds:schemaRefs>
     <ds:schemaRef ds:uri="http://schemas.openxmlformats.org/officeDocument/2006/bibliography"/>
   </ds:schemaRefs>

</xml_diff>